<commit_message>
delay penalitzacio, agafar fletxa amb grip i boto sortir
</commit_message>
<xml_diff>
--- a/Documentacio/Memoria TFG.docx
+++ b/Documentacio/Memoria TFG.docx
@@ -7732,7 +7732,7 @@
           <w:bdr w:val="none" w:sz="0" w:space="0" w:color="auto" w:frame="1"/>
         </w:rPr>
         <w:drawing>
-          <wp:inline distT="0" distB="0" distL="0" distR="0" wp14:anchorId="701B8CFF" wp14:editId="2B007115">
+          <wp:inline distT="0" distB="0" distL="0" distR="0" wp14:anchorId="701B8CFF" wp14:editId="4D5CA387">
             <wp:extent cx="5039995" cy="2830195"/>
             <wp:effectExtent l="0" t="0" r="8255" b="8255"/>
             <wp:docPr id="1571878699" name="Imatge 2" descr="Imatge que conté Joc d’ordinador, Software de videojocs, Videojoc d’estratègia, captura de pantalla&#10;&#10;Descripció generada automàticament"/>
@@ -8603,7 +8603,7 @@
         </w:rPr>
         <w:lastRenderedPageBreak/>
         <w:drawing>
-          <wp:inline distT="0" distB="0" distL="0" distR="0" wp14:anchorId="4C0B2ED3" wp14:editId="4BF5AD26">
+          <wp:inline distT="0" distB="0" distL="0" distR="0" wp14:anchorId="4C0B2ED3" wp14:editId="1FAD1072">
             <wp:extent cx="4776717" cy="2682954"/>
             <wp:effectExtent l="0" t="0" r="5080" b="3175"/>
             <wp:docPr id="1423496777" name="Imatge 3">
@@ -20657,16 +20657,7 @@
                                 <w:sz w:val="22"/>
                                 <w:lang w:eastAsia="ca-ES"/>
                               </w:rPr>
-                              <w:t>)</w:t>
-                            </w:r>
-                            <w:r>
-                              <w:rPr>
-                                <w:rFonts w:ascii="Arial" w:eastAsia="Times New Roman" w:hAnsi="Arial" w:cs="Arial"/>
-                                <w:color w:val="080808"/>
-                                <w:sz w:val="22"/>
-                                <w:lang w:eastAsia="ca-ES"/>
-                              </w:rPr>
-                              <w:t>;</w:t>
+                              <w:t>);</w:t>
                             </w:r>
                           </w:p>
                           <w:p>
@@ -21532,16 +21523,7 @@
                           <w:sz w:val="22"/>
                           <w:lang w:eastAsia="ca-ES"/>
                         </w:rPr>
-                        <w:t>)</w:t>
-                      </w:r>
-                      <w:r>
-                        <w:rPr>
-                          <w:rFonts w:ascii="Arial" w:eastAsia="Times New Roman" w:hAnsi="Arial" w:cs="Arial"/>
-                          <w:color w:val="080808"/>
-                          <w:sz w:val="22"/>
-                          <w:lang w:eastAsia="ca-ES"/>
-                        </w:rPr>
-                        <w:t>;</w:t>
+                        <w:t>);</w:t>
                       </w:r>
                     </w:p>
                     <w:p>
@@ -21770,10 +21752,7 @@
     </w:p>
     <w:p>
       <w:r>
-        <w:t>Com es pot veure e</w:t>
-      </w:r>
-      <w:r>
-        <w:t xml:space="preserve">n el </w:t>
+        <w:t xml:space="preserve">Com es pot veure en el </w:t>
       </w:r>
       <w:r>
         <w:fldChar w:fldCharType="begin"/>
@@ -21809,10 +21788,7 @@
         <w:fldChar w:fldCharType="end"/>
       </w:r>
       <w:r>
-        <w:t>, a part de crear la taula, també es genera el parell nom i edat com a claus primàries per identificar els diferents usuaris</w:t>
-      </w:r>
-      <w:r>
-        <w:t>.</w:t>
+        <w:t>, a part de crear la taula, també es genera el parell nom i edat com a claus primàries per identificar els diferents usuaris.</w:t>
       </w:r>
     </w:p>
     <w:p>
@@ -22135,6 +22111,30 @@
       <w:r>
         <w:t xml:space="preserve">: </w:t>
       </w:r>
+      <w:r>
+        <w:t>És un o</w:t>
+      </w:r>
+      <w:r>
+        <w:t>bjecte JSON</w:t>
+      </w:r>
+      <w:r>
+        <w:rPr>
+          <w:rStyle w:val="Refernciadenotaapeudepgina"/>
+        </w:rPr>
+        <w:footnoteReference w:id="6"/>
+      </w:r>
+      <w:r>
+        <w:t xml:space="preserve"> que d</w:t>
+      </w:r>
+      <w:r>
+        <w:t>efineix les propietats del component</w:t>
+      </w:r>
+      <w:r>
+        <w:t xml:space="preserve"> com per exemple el color o la grandària</w:t>
+      </w:r>
+      <w:r>
+        <w:t>.</w:t>
+      </w:r>
     </w:p>
     <w:p>
       <w:pPr>
@@ -22152,6 +22152,15 @@
       <w:r>
         <w:t xml:space="preserve">: </w:t>
       </w:r>
+      <w:r>
+        <w:t xml:space="preserve">És la funció que </w:t>
+      </w:r>
+      <w:r>
+        <w:t>s’executa</w:t>
+      </w:r>
+      <w:r>
+        <w:t xml:space="preserve"> només una vegada quan es crea el component a l’escena.</w:t>
+      </w:r>
     </w:p>
     <w:p>
       <w:pPr>
@@ -22164,6 +22173,9 @@
       <w:r>
         <w:t xml:space="preserve">Update: </w:t>
       </w:r>
+      <w:r>
+        <w:t>És la funció que s’executa en qualsevol moment que les propietats del component canvien.</w:t>
+      </w:r>
     </w:p>
     <w:p>
       <w:pPr>
@@ -22181,6 +22193,9 @@
       <w:r>
         <w:t>:</w:t>
       </w:r>
+      <w:r>
+        <w:t xml:space="preserve"> És la funció que s’executa a cada fotograma que es genera.</w:t>
+      </w:r>
     </w:p>
     <w:p>
       <w:pPr>
@@ -22198,6 +22213,15 @@
       <w:r>
         <w:t>:</w:t>
       </w:r>
+      <w:r>
+        <w:t xml:space="preserve"> És la funció que </w:t>
+      </w:r>
+      <w:r>
+        <w:t>s’executa</w:t>
+      </w:r>
+      <w:r>
+        <w:t xml:space="preserve"> quan s’elimina el component.</w:t>
+      </w:r>
     </w:p>
     <w:p>
       <w:r>
@@ -22293,8 +22317,420 @@
         <w:t>Diana</w:t>
       </w:r>
     </w:p>
+    <w:p>
+      <w:pPr>
+        <w:pStyle w:val="Ttol5"/>
+        <w:numPr>
+          <w:ilvl w:val="4"/>
+          <w:numId w:val="3"/>
+        </w:numPr>
+      </w:pPr>
+      <w:r>
+        <w:t>Arc</w:t>
+      </w:r>
+    </w:p>
+    <w:p>
+      <w:r>
+        <w:t>Aquest component s’encarrega d’assignar el model 3D de l’arc</w:t>
+      </w:r>
+      <w:r>
+        <w:t xml:space="preserve"> </w:t>
+      </w:r>
+      <w:r>
+        <w:t>a l’entitat</w:t>
+      </w:r>
+      <w:r>
+        <w:rPr>
+          <w:color w:val="FF0000"/>
+        </w:rPr>
+        <w:t>,</w:t>
+      </w:r>
+      <w:r>
+        <w:rPr>
+          <w:color w:val="FF0000"/>
+        </w:rPr>
+        <w:t xml:space="preserve"> </w:t>
+      </w:r>
+      <w:r>
+        <w:rPr>
+          <w:color w:val="FF0000"/>
+        </w:rPr>
+        <w:t xml:space="preserve">el qual es pot veure a la </w:t>
+      </w:r>
+      <w:r>
+        <w:rPr>
+          <w:color w:val="FF0000"/>
+        </w:rPr>
+        <w:t xml:space="preserve"> </w:t>
+      </w:r>
+      <w:r>
+        <w:t>i genera</w:t>
+      </w:r>
+      <w:r>
+        <w:t>r</w:t>
+      </w:r>
+      <w:r>
+        <w:t xml:space="preserve"> la </w:t>
+      </w:r>
+      <w:r>
+        <w:rPr>
+          <w:i/>
+          <w:iCs/>
+        </w:rPr>
+        <w:t>pool</w:t>
+      </w:r>
+      <w:r>
+        <w:rPr>
+          <w:rStyle w:val="Refernciadenotaapeudepgina"/>
+          <w:i/>
+          <w:iCs/>
+        </w:rPr>
+        <w:footnoteReference w:id="7"/>
+      </w:r>
+      <w:r>
+        <w:t xml:space="preserve"> de fletxes. Una </w:t>
+      </w:r>
+      <w:r>
+        <w:rPr>
+          <w:i/>
+          <w:iCs/>
+        </w:rPr>
+        <w:t>pool</w:t>
+      </w:r>
+      <w:r>
+        <w:t xml:space="preserve"> en A-Frame és un conjunt de components de mida limitada els quals es poden anar agafant i retornant de manera dinàmica, utilitzant sempre les mateixes entitats ja generades. D’aquesta manera evitem haver de destruir l</w:t>
+      </w:r>
+      <w:r>
+        <w:t>’</w:t>
+      </w:r>
+      <w:r>
+        <w:t>entitat i generar-ne una de nova. En aquest cas, actua com un carcaix virtual, en el qual les fletxes ja disparades es retornen al carcaix i es reutilitzen.</w:t>
+      </w:r>
+    </w:p>
+    <w:p>
+      <w:r>
+        <w:t>Quan s’agafa l’arc, es canvia el model de la mà que l’ha agafat pel model de l’arc</w:t>
+      </w:r>
+      <w:r>
+        <w:t xml:space="preserve">, també s’afegeix el component de la corda </w:t>
+      </w:r>
+      <w:r>
+        <w:t xml:space="preserve">i </w:t>
+      </w:r>
+      <w:r>
+        <w:t xml:space="preserve">internament </w:t>
+      </w:r>
+      <w:r>
+        <w:t>s’assigna l’altr</w:t>
+      </w:r>
+      <w:r>
+        <w:t>a</w:t>
+      </w:r>
+      <w:r>
+        <w:t xml:space="preserve"> mà com </w:t>
+      </w:r>
+      <w:r>
+        <w:t>la “mà de la corda”, que serà la que podrà agafar les fletxes.</w:t>
+      </w:r>
+    </w:p>
+    <w:p>
+      <w:r>
+        <w:t xml:space="preserve">Un cop fet això demana una fletxa de la </w:t>
+      </w:r>
+      <w:r>
+        <w:rPr>
+          <w:i/>
+          <w:iCs/>
+        </w:rPr>
+        <w:t>pool</w:t>
+      </w:r>
+      <w:r>
+        <w:t xml:space="preserve"> i genera el menú principal.</w:t>
+      </w:r>
+    </w:p>
+    <w:p>
+      <w:pPr>
+        <w:pStyle w:val="Ttol5"/>
+        <w:numPr>
+          <w:ilvl w:val="4"/>
+          <w:numId w:val="3"/>
+        </w:numPr>
+      </w:pPr>
+      <w:r>
+        <w:t>Corda</w:t>
+      </w:r>
+    </w:p>
+    <w:p>
+      <w:r>
+        <w:t xml:space="preserve">Aquest component simplement genera una corba utilitzant la funció de Three.js de </w:t>
+      </w:r>
+      <w:r>
+        <w:rPr>
+          <w:rFonts w:ascii="Lucida Console" w:hAnsi="Lucida Console"/>
+          <w:i/>
+          <w:iCs/>
+          <w:sz w:val="20"/>
+          <w:szCs w:val="20"/>
+        </w:rPr>
+        <w:t>CatmullRomCurve3</w:t>
+      </w:r>
+      <w:r>
+        <w:t>. Aquesta corba simularà l’extensió i retracció de la corda.</w:t>
+      </w:r>
+    </w:p>
+    <w:p>
+      <w:r>
+        <w:t xml:space="preserve">La corba de </w:t>
+      </w:r>
+      <w:r>
+        <w:t>Catmull–Rom</w:t>
+      </w:r>
+      <w:r>
+        <w:rPr>
+          <w:rStyle w:val="Refernciadenotaapeudepgina"/>
+        </w:rPr>
+        <w:footnoteReference w:id="8"/>
+      </w:r>
+      <w:r>
+        <w:t xml:space="preserve"> utilitza l’algorisme de </w:t>
+      </w:r>
+      <w:r>
+        <w:t>Catmull–Rom</w:t>
+      </w:r>
+      <w:r>
+        <w:t xml:space="preserve"> per generar una corba llisa segons els punts indicats. S’ha utilitzat aquest algorisme degut a que la </w:t>
+      </w:r>
+      <w:r>
+        <w:lastRenderedPageBreak/>
+        <w:t xml:space="preserve">corba que genera és molt similar a l’extensió d’una corda, com es pot veure en la </w:t>
+      </w:r>
+      <w:r>
+        <w:fldChar w:fldCharType="begin"/>
+      </w:r>
+      <w:r>
+        <w:instrText xml:space="preserve"> REF _Ref197452994 \h </w:instrText>
+      </w:r>
+      <w:r>
+        <w:fldChar w:fldCharType="separate"/>
+      </w:r>
+      <w:r>
+        <w:t xml:space="preserve">Figura </w:t>
+      </w:r>
+      <w:r>
+        <w:rPr>
+          <w:noProof/>
+        </w:rPr>
+        <w:t>3</w:t>
+      </w:r>
+      <w:r>
+        <w:t>.</w:t>
+      </w:r>
+      <w:r>
+        <w:rPr>
+          <w:noProof/>
+        </w:rPr>
+        <w:t>3</w:t>
+      </w:r>
+      <w:r>
+        <w:t xml:space="preserve"> </w:t>
+      </w:r>
+      <w:r>
+        <w:t>Corba Catmull-Rom three.js</w:t>
+      </w:r>
+      <w:r>
+        <w:fldChar w:fldCharType="end"/>
+      </w:r>
+      <w:r>
+        <w:t xml:space="preserve">. A més a més, també </w:t>
+      </w:r>
+      <w:r>
+        <w:t>dibuixa</w:t>
+      </w:r>
+      <w:r>
+        <w:t xml:space="preserve"> una línia recta si es posen tots els punts d’un eix a la mateixa altura, per tant ens permet simular tots els possibles estats de la corda.</w:t>
+      </w:r>
+    </w:p>
+    <w:p>
+      <w:pPr>
+        <w:keepNext/>
+      </w:pPr>
+      <w:r>
+        <w:rPr>
+          <w:noProof/>
+        </w:rPr>
+        <w:drawing>
+          <wp:inline distT="0" distB="0" distL="0" distR="0" wp14:anchorId="0F2B114E" wp14:editId="2DEF92A9">
+            <wp:extent cx="5039995" cy="2942590"/>
+            <wp:effectExtent l="0" t="0" r="8255" b="0"/>
+            <wp:docPr id="983889920" name="Imatge 1"/>
+            <wp:cNvGraphicFramePr>
+              <a:graphicFrameLocks xmlns:a="http://schemas.openxmlformats.org/drawingml/2006/main" noChangeAspect="1"/>
+            </wp:cNvGraphicFramePr>
+            <a:graphic xmlns:a="http://schemas.openxmlformats.org/drawingml/2006/main">
+              <a:graphicData uri="http://schemas.openxmlformats.org/drawingml/2006/picture">
+                <pic:pic xmlns:pic="http://schemas.openxmlformats.org/drawingml/2006/picture">
+                  <pic:nvPicPr>
+                    <pic:cNvPr id="983889920" name=""/>
+                    <pic:cNvPicPr/>
+                  </pic:nvPicPr>
+                  <pic:blipFill>
+                    <a:blip r:embed="rId46"/>
+                    <a:stretch>
+                      <a:fillRect/>
+                    </a:stretch>
+                  </pic:blipFill>
+                  <pic:spPr>
+                    <a:xfrm>
+                      <a:off x="0" y="0"/>
+                      <a:ext cx="5039995" cy="2942590"/>
+                    </a:xfrm>
+                    <a:prstGeom prst="rect">
+                      <a:avLst/>
+                    </a:prstGeom>
+                  </pic:spPr>
+                </pic:pic>
+              </a:graphicData>
+            </a:graphic>
+          </wp:inline>
+        </w:drawing>
+      </w:r>
+    </w:p>
+    <w:p>
+      <w:pPr>
+        <w:pStyle w:val="Llegenda"/>
+      </w:pPr>
+      <w:bookmarkStart w:id="84" w:name="_Ref197452994"/>
+      <w:r>
+        <w:t xml:space="preserve">Figura </w:t>
+      </w:r>
+      <w:r>
+        <w:fldChar w:fldCharType="begin"/>
+      </w:r>
+      <w:r>
+        <w:instrText xml:space="preserve"> STYLEREF 1 \s </w:instrText>
+      </w:r>
+      <w:r>
+        <w:fldChar w:fldCharType="separate"/>
+      </w:r>
+      <w:r>
+        <w:rPr>
+          <w:noProof/>
+        </w:rPr>
+        <w:t>3</w:t>
+      </w:r>
+      <w:r>
+        <w:fldChar w:fldCharType="end"/>
+      </w:r>
+      <w:r>
+        <w:t>.</w:t>
+      </w:r>
+      <w:r>
+        <w:fldChar w:fldCharType="begin"/>
+      </w:r>
+      <w:r>
+        <w:instrText xml:space="preserve"> SEQ Figura \* ARABIC \s 1 </w:instrText>
+      </w:r>
+      <w:r>
+        <w:fldChar w:fldCharType="separate"/>
+      </w:r>
+      <w:r>
+        <w:rPr>
+          <w:noProof/>
+        </w:rPr>
+        <w:t>3</w:t>
+      </w:r>
+      <w:r>
+        <w:fldChar w:fldCharType="end"/>
+      </w:r>
+      <w:r>
+        <w:t xml:space="preserve"> </w:t>
+      </w:r>
+      <w:r>
+        <w:t>Corba Catmull-Rom three.js</w:t>
+      </w:r>
+      <w:bookmarkEnd w:id="84"/>
+    </w:p>
+    <w:p>
+      <w:pPr>
+        <w:pStyle w:val="Ttol5"/>
+        <w:numPr>
+          <w:ilvl w:val="4"/>
+          <w:numId w:val="3"/>
+        </w:numPr>
+      </w:pPr>
+      <w:r>
+        <w:t>Fletxa</w:t>
+      </w:r>
+    </w:p>
+    <w:p>
+      <w:r>
+        <w:t>El component de fletxa és el que més càlculs conté, defineix la fletxa, el seu moviment i les col·lisions.</w:t>
+      </w:r>
+    </w:p>
+    <w:p>
+      <w:r>
+        <w:t xml:space="preserve">Primerament, defineix el model 3D de la fletxa i li assigna el component </w:t>
+      </w:r>
+      <w:r>
+        <w:rPr>
+          <w:i/>
+          <w:iCs/>
+        </w:rPr>
+        <w:t>aabb-collider</w:t>
+      </w:r>
+      <w:r>
+        <w:rPr>
+          <w:i/>
+          <w:iCs/>
+        </w:rPr>
+        <w:t xml:space="preserve"> </w:t>
+      </w:r>
+      <w:r>
+        <w:t>el qual aprovisiona de detecció de col·lisions.</w:t>
+      </w:r>
+    </w:p>
+    <w:p>
+      <w:r>
+        <w:t>Un detector de col·lisions AABB (Axis-</w:t>
+      </w:r>
+      <w:proofErr w:type="spellStart"/>
+      <w:r>
+        <w:t>Aligned</w:t>
+      </w:r>
+      <w:proofErr w:type="spellEnd"/>
+      <w:r>
+        <w:t xml:space="preserve"> </w:t>
+      </w:r>
+      <w:proofErr w:type="spellStart"/>
+      <w:r>
+        <w:t>Bounding</w:t>
+      </w:r>
+      <w:proofErr w:type="spellEnd"/>
+      <w:r>
+        <w:t xml:space="preserve"> Box) és un mètode utilitzat en gràfics per </w:t>
+      </w:r>
+      <w:r>
+        <w:t>ordinador</w:t>
+      </w:r>
+      <w:r>
+        <w:t xml:space="preserve"> i simulacions físiques per a determinar si dos objectes en un espai 2D o 3D </w:t>
+      </w:r>
+      <w:r>
+        <w:t>incideixen</w:t>
+      </w:r>
+      <w:r>
+        <w:t xml:space="preserve">. Aquest enfocament es basa a embolicar cada objecte en un rectangle (en 2D) o un paral·lelepípede (en 3D) alineat amb els eixos de coordenades, la qual cosa simplifica el càlcul de col·lisions. En verificar si les </w:t>
+      </w:r>
+      <w:proofErr w:type="spellStart"/>
+      <w:r>
+        <w:t>AABBs</w:t>
+      </w:r>
+      <w:proofErr w:type="spellEnd"/>
+      <w:r>
+        <w:t xml:space="preserve"> de dos objectes se superposen, es pot determinar ràpidament si hi ha una possible col·lisió entre ells, la qual cosa permet optimitzar el rendiment en aplicacions on es manegen múltiples objectes, com a videojocs o simulacions físiques.</w:t>
+      </w:r>
+    </w:p>
     <w:p/>
-    <w:p/>
     <w:p>
       <w:r>
         <w:t xml:space="preserve">Arc: la </w:t>
@@ -22344,7 +22780,7 @@
       <w:r>
         <w:t xml:space="preserve"> (</w:t>
       </w:r>
-      <w:hyperlink r:id="rId46" w:history="1">
+      <w:hyperlink r:id="rId47" w:history="1">
         <w:r>
           <w:rPr>
             <w:rStyle w:val="Enlla"/>
@@ -22364,6 +22800,9 @@
     </w:p>
     <w:p>
       <w:r>
+        <w:t xml:space="preserve">Fletxa: </w:t>
+      </w:r>
+      <w:r>
         <w:t xml:space="preserve">Ús de quaternions per igualar la rotació de la </w:t>
       </w:r>
       <w:r>
@@ -22375,6 +22814,7 @@
     </w:p>
     <w:p>
       <w:r>
+        <w:lastRenderedPageBreak/>
         <w:t xml:space="preserve">Fórmula de velocitat inicial de la fletxa segons la </w:t>
       </w:r>
       <w:r>
@@ -22384,6 +22824,7 @@
         <w:t xml:space="preserve"> de la corda.</w:t>
       </w:r>
     </w:p>
+    <w:p/>
     <w:p>
       <w:r>
         <w:t xml:space="preserve">Enemics: </w:t>
@@ -22545,8 +22986,8 @@
           <w:numId w:val="3"/>
         </w:numPr>
       </w:pPr>
-      <w:bookmarkStart w:id="84" w:name="_Toc197103593"/>
-      <w:bookmarkEnd w:id="84"/>
+      <w:bookmarkStart w:id="85" w:name="_Toc197103593"/>
+      <w:bookmarkEnd w:id="85"/>
     </w:p>
     <w:p>
       <w:pPr>
@@ -22560,7 +23001,7 @@
         </w:sectPr>
       </w:pPr>
     </w:p>
-    <w:bookmarkStart w:id="85" w:name="_Toc197103594" w:displacedByCustomXml="next"/>
+    <w:bookmarkStart w:id="86" w:name="_Toc197103594" w:displacedByCustomXml="next"/>
     <w:sdt>
       <w:sdtPr>
         <w:rPr>
@@ -22591,7 +23032,7 @@
           <w:r>
             <w:t>Referències</w:t>
           </w:r>
-          <w:bookmarkEnd w:id="85"/>
+          <w:bookmarkEnd w:id="86"/>
         </w:p>
         <w:sdt>
           <w:sdtPr>
@@ -22821,8 +23262,8 @@
           <w:numId w:val="4"/>
         </w:numPr>
       </w:pPr>
-      <w:bookmarkStart w:id="86" w:name="_Toc197103595"/>
-      <w:bookmarkEnd w:id="86"/>
+      <w:bookmarkStart w:id="87" w:name="_Toc197103595"/>
+      <w:bookmarkEnd w:id="87"/>
     </w:p>
     <w:p>
       <w:r>
@@ -22837,11 +23278,11 @@
           <w:numId w:val="4"/>
         </w:numPr>
       </w:pPr>
-      <w:bookmarkStart w:id="87" w:name="_Toc197103596"/>
+      <w:bookmarkStart w:id="88" w:name="_Toc197103596"/>
       <w:r>
         <w:t>La Balanguera</w:t>
       </w:r>
-      <w:bookmarkEnd w:id="87"/>
+      <w:bookmarkEnd w:id="88"/>
     </w:p>
     <w:p>
       <w:pPr>
@@ -23533,6 +23974,96 @@
             <w:rStyle w:val="Enlla"/>
           </w:rPr>
           <w:t>https://store.steampowered.com/app/450390/The_Lab/</w:t>
+        </w:r>
+      </w:hyperlink>
+      <w:r>
+        <w:t xml:space="preserve"> </w:t>
+      </w:r>
+    </w:p>
+  </w:footnote>
+  <w:footnote w:id="6">
+    <w:p>
+      <w:pPr>
+        <w:pStyle w:val="Textdenotaapeudepgina"/>
+        <w:rPr>
+          <w:lang w:val="en-GB"/>
+        </w:rPr>
+      </w:pPr>
+      <w:r>
+        <w:rPr>
+          <w:rStyle w:val="Refernciadenotaapeudepgina"/>
+        </w:rPr>
+        <w:footnoteRef/>
+      </w:r>
+      <w:r>
+        <w:t xml:space="preserve"> </w:t>
+      </w:r>
+      <w:hyperlink r:id="rId5" w:history="1">
+        <w:r>
+          <w:rPr>
+            <w:rStyle w:val="Enlla"/>
+          </w:rPr>
+          <w:t>https://en.wikipedia.org/wiki/JSON</w:t>
+        </w:r>
+      </w:hyperlink>
+      <w:r>
+        <w:t xml:space="preserve"> </w:t>
+      </w:r>
+    </w:p>
+  </w:footnote>
+  <w:footnote w:id="7">
+    <w:p>
+      <w:pPr>
+        <w:pStyle w:val="Textdenotaapeudepgina"/>
+        <w:rPr>
+          <w:lang w:val="en-GB"/>
+        </w:rPr>
+      </w:pPr>
+      <w:r>
+        <w:rPr>
+          <w:rStyle w:val="Refernciadenotaapeudepgina"/>
+        </w:rPr>
+        <w:footnoteRef/>
+      </w:r>
+      <w:r>
+        <w:t xml:space="preserve"> </w:t>
+      </w:r>
+      <w:hyperlink r:id="rId6" w:history="1">
+        <w:r>
+          <w:rPr>
+            <w:rStyle w:val="Enlla"/>
+          </w:rPr>
+          <w:t>https://aframe.io/docs/1.7.0/components/pool.html#main</w:t>
+        </w:r>
+      </w:hyperlink>
+      <w:r>
+        <w:t xml:space="preserve"> </w:t>
+      </w:r>
+    </w:p>
+  </w:footnote>
+  <w:footnote w:id="8">
+    <w:p>
+      <w:pPr>
+        <w:pStyle w:val="Textdenotaapeudepgina"/>
+        <w:rPr>
+          <w:lang w:val="en-GB"/>
+        </w:rPr>
+      </w:pPr>
+      <w:r>
+        <w:rPr>
+          <w:rStyle w:val="Refernciadenotaapeudepgina"/>
+        </w:rPr>
+        <w:footnoteRef/>
+      </w:r>
+      <w:r>
+        <w:t xml:space="preserve"> </w:t>
+      </w:r>
+      <w:hyperlink r:id="rId7" w:history="1">
+        <w:r>
+          <w:rPr>
+            <w:rStyle w:val="Enlla"/>
+          </w:rPr>
+          <w:t>https://en.wikipedia.org/wiki/Centripetal_Catmull%E2%80%93Rom_spline</w:t>
         </w:r>
       </w:hyperlink>
       <w:r>
@@ -24614,7 +25145,123 @@
     <w:nsid w:val="09A76D3D"/>
     <w:multiLevelType w:val="multilevel"/>
     <w:tmpl w:val="259E8AC6"/>
-    <w:numStyleLink w:val="Headinglist"/>
+    <w:lvl w:ilvl="0">
+      <w:start w:val="1"/>
+      <w:numFmt w:val="decimal"/>
+      <w:suff w:val="space"/>
+      <w:lvlText w:val="Capítol %1."/>
+      <w:lvlJc w:val="left"/>
+      <w:pPr>
+        <w:ind w:left="0" w:firstLine="0"/>
+      </w:pPr>
+      <w:rPr>
+        <w:rFonts w:hint="default"/>
+      </w:rPr>
+    </w:lvl>
+    <w:lvl w:ilvl="1">
+      <w:start w:val="1"/>
+      <w:numFmt w:val="decimal"/>
+      <w:suff w:val="space"/>
+      <w:lvlText w:val="%1.%2."/>
+      <w:lvlJc w:val="left"/>
+      <w:pPr>
+        <w:ind w:left="0" w:firstLine="0"/>
+      </w:pPr>
+      <w:rPr>
+        <w:rFonts w:hint="default"/>
+      </w:rPr>
+    </w:lvl>
+    <w:lvl w:ilvl="2">
+      <w:start w:val="1"/>
+      <w:numFmt w:val="decimal"/>
+      <w:suff w:val="space"/>
+      <w:lvlText w:val="%1.%2.%3."/>
+      <w:lvlJc w:val="left"/>
+      <w:pPr>
+        <w:ind w:left="0" w:firstLine="0"/>
+      </w:pPr>
+      <w:rPr>
+        <w:rFonts w:hint="default"/>
+      </w:rPr>
+    </w:lvl>
+    <w:lvl w:ilvl="3">
+      <w:start w:val="1"/>
+      <w:numFmt w:val="decimal"/>
+      <w:suff w:val="space"/>
+      <w:lvlText w:val="%1.%2.%3.%4."/>
+      <w:lvlJc w:val="left"/>
+      <w:pPr>
+        <w:ind w:left="0" w:firstLine="0"/>
+      </w:pPr>
+      <w:rPr>
+        <w:rFonts w:hint="default"/>
+      </w:rPr>
+    </w:lvl>
+    <w:lvl w:ilvl="4">
+      <w:start w:val="1"/>
+      <w:numFmt w:val="decimal"/>
+      <w:suff w:val="space"/>
+      <w:lvlText w:val="%1.%2.%3.%4.%5."/>
+      <w:lvlJc w:val="left"/>
+      <w:pPr>
+        <w:ind w:left="0" w:firstLine="0"/>
+      </w:pPr>
+      <w:rPr>
+        <w:rFonts w:hint="default"/>
+      </w:rPr>
+    </w:lvl>
+    <w:lvl w:ilvl="5">
+      <w:start w:val="1"/>
+      <w:numFmt w:val="decimal"/>
+      <w:suff w:val="space"/>
+      <w:lvlText w:val="%1.%2.%3.%4.%5.%6."/>
+      <w:lvlJc w:val="left"/>
+      <w:pPr>
+        <w:ind w:left="0" w:firstLine="0"/>
+      </w:pPr>
+      <w:rPr>
+        <w:rFonts w:hint="default"/>
+      </w:rPr>
+    </w:lvl>
+    <w:lvl w:ilvl="6">
+      <w:start w:val="1"/>
+      <w:numFmt w:val="decimal"/>
+      <w:suff w:val="space"/>
+      <w:lvlText w:val="%1.%2.%3.%4.%5.%6.%7."/>
+      <w:lvlJc w:val="left"/>
+      <w:pPr>
+        <w:ind w:left="0" w:firstLine="0"/>
+      </w:pPr>
+      <w:rPr>
+        <w:rFonts w:hint="default"/>
+      </w:rPr>
+    </w:lvl>
+    <w:lvl w:ilvl="7">
+      <w:start w:val="1"/>
+      <w:numFmt w:val="decimal"/>
+      <w:suff w:val="space"/>
+      <w:lvlText w:val="%1.%2.%3.%4.%5.%6.%7.%8."/>
+      <w:lvlJc w:val="left"/>
+      <w:pPr>
+        <w:ind w:left="0" w:firstLine="0"/>
+      </w:pPr>
+      <w:rPr>
+        <w:rFonts w:hint="default"/>
+      </w:rPr>
+    </w:lvl>
+    <w:lvl w:ilvl="8">
+      <w:start w:val="1"/>
+      <w:numFmt w:val="decimal"/>
+      <w:suff w:val="space"/>
+      <w:lvlText w:val="%1.%2.%3.%4.%5.%6.%7.%8.%9."/>
+      <w:lvlJc w:val="left"/>
+      <w:pPr>
+        <w:ind w:left="0" w:firstLine="0"/>
+      </w:pPr>
+      <w:rPr>
+        <w:rFonts w:hint="default"/>
+      </w:rPr>
+    </w:lvl>
   </w:abstractNum>
   <w:abstractNum w:abstractNumId="3" w15:restartNumberingAfterBreak="0">
     <w:nsid w:val="0A9D5BA6"/>
@@ -25277,6 +25924,98 @@
     </w:lvl>
   </w:abstractNum>
   <w:abstractNum w:abstractNumId="9" w15:restartNumberingAfterBreak="0">
+    <w:nsid w:val="210D324D"/>
+    <w:multiLevelType w:val="multilevel"/>
+    <w:tmpl w:val="259E8AC6"/>
+    <w:numStyleLink w:val="Headinglist"/>
+  </w:abstractNum>
+  <w:abstractNum w:abstractNumId="10" w15:restartNumberingAfterBreak="0">
+    <w:nsid w:val="26566717"/>
+    <w:multiLevelType w:val="hybridMultilevel"/>
+    <w:tmpl w:val="65C49ED4"/>
+    <w:lvl w:ilvl="0" w:tplc="0403000F">
+      <w:start w:val="1"/>
+      <w:numFmt w:val="decimal"/>
+      <w:lvlText w:val="%1."/>
+      <w:lvlJc w:val="left"/>
+      <w:pPr>
+        <w:ind w:left="720" w:hanging="360"/>
+      </w:pPr>
+    </w:lvl>
+    <w:lvl w:ilvl="1" w:tplc="04030019" w:tentative="1">
+      <w:start w:val="1"/>
+      <w:numFmt w:val="lowerLetter"/>
+      <w:lvlText w:val="%2."/>
+      <w:lvlJc w:val="left"/>
+      <w:pPr>
+        <w:ind w:left="1440" w:hanging="360"/>
+      </w:pPr>
+    </w:lvl>
+    <w:lvl w:ilvl="2" w:tplc="0403001B" w:tentative="1">
+      <w:start w:val="1"/>
+      <w:numFmt w:val="lowerRoman"/>
+      <w:lvlText w:val="%3."/>
+      <w:lvlJc w:val="right"/>
+      <w:pPr>
+        <w:ind w:left="2160" w:hanging="180"/>
+      </w:pPr>
+    </w:lvl>
+    <w:lvl w:ilvl="3" w:tplc="0403000F" w:tentative="1">
+      <w:start w:val="1"/>
+      <w:numFmt w:val="decimal"/>
+      <w:lvlText w:val="%4."/>
+      <w:lvlJc w:val="left"/>
+      <w:pPr>
+        <w:ind w:left="2880" w:hanging="360"/>
+      </w:pPr>
+    </w:lvl>
+    <w:lvl w:ilvl="4" w:tplc="04030019" w:tentative="1">
+      <w:start w:val="1"/>
+      <w:numFmt w:val="lowerLetter"/>
+      <w:lvlText w:val="%5."/>
+      <w:lvlJc w:val="left"/>
+      <w:pPr>
+        <w:ind w:left="3600" w:hanging="360"/>
+      </w:pPr>
+    </w:lvl>
+    <w:lvl w:ilvl="5" w:tplc="0403001B" w:tentative="1">
+      <w:start w:val="1"/>
+      <w:numFmt w:val="lowerRoman"/>
+      <w:lvlText w:val="%6."/>
+      <w:lvlJc w:val="right"/>
+      <w:pPr>
+        <w:ind w:left="4320" w:hanging="180"/>
+      </w:pPr>
+    </w:lvl>
+    <w:lvl w:ilvl="6" w:tplc="0403000F" w:tentative="1">
+      <w:start w:val="1"/>
+      <w:numFmt w:val="decimal"/>
+      <w:lvlText w:val="%7."/>
+      <w:lvlJc w:val="left"/>
+      <w:pPr>
+        <w:ind w:left="5040" w:hanging="360"/>
+      </w:pPr>
+    </w:lvl>
+    <w:lvl w:ilvl="7" w:tplc="04030019" w:tentative="1">
+      <w:start w:val="1"/>
+      <w:numFmt w:val="lowerLetter"/>
+      <w:lvlText w:val="%8."/>
+      <w:lvlJc w:val="left"/>
+      <w:pPr>
+        <w:ind w:left="5760" w:hanging="360"/>
+      </w:pPr>
+    </w:lvl>
+    <w:lvl w:ilvl="8" w:tplc="0403001B" w:tentative="1">
+      <w:start w:val="1"/>
+      <w:numFmt w:val="lowerRoman"/>
+      <w:lvlText w:val="%9."/>
+      <w:lvlJc w:val="right"/>
+      <w:pPr>
+        <w:ind w:left="6480" w:hanging="180"/>
+      </w:pPr>
+    </w:lvl>
+  </w:abstractNum>
+  <w:abstractNum w:abstractNumId="11" w15:restartNumberingAfterBreak="0">
     <w:nsid w:val="280205D6"/>
     <w:multiLevelType w:val="multilevel"/>
     <w:tmpl w:val="0403001F"/>
@@ -25362,7 +26101,7 @@
       </w:pPr>
     </w:lvl>
   </w:abstractNum>
-  <w:abstractNum w:abstractNumId="10" w15:restartNumberingAfterBreak="0">
+  <w:abstractNum w:abstractNumId="12" w15:restartNumberingAfterBreak="0">
     <w:nsid w:val="2A84413E"/>
     <w:multiLevelType w:val="multilevel"/>
     <w:tmpl w:val="01B01FA0"/>
@@ -25475,7 +26214,7 @@
       </w:rPr>
     </w:lvl>
   </w:abstractNum>
-  <w:abstractNum w:abstractNumId="11" w15:restartNumberingAfterBreak="0">
+  <w:abstractNum w:abstractNumId="13" w15:restartNumberingAfterBreak="0">
     <w:nsid w:val="2CCA08EF"/>
     <w:multiLevelType w:val="multilevel"/>
     <w:tmpl w:val="259E8AC6"/>
@@ -25598,7 +26337,7 @@
       </w:rPr>
     </w:lvl>
   </w:abstractNum>
-  <w:abstractNum w:abstractNumId="12" w15:restartNumberingAfterBreak="0">
+  <w:abstractNum w:abstractNumId="14" w15:restartNumberingAfterBreak="0">
     <w:nsid w:val="30BC676A"/>
     <w:multiLevelType w:val="multilevel"/>
     <w:tmpl w:val="56B4940E"/>
@@ -25711,7 +26450,7 @@
       </w:rPr>
     </w:lvl>
   </w:abstractNum>
-  <w:abstractNum w:abstractNumId="13" w15:restartNumberingAfterBreak="0">
+  <w:abstractNum w:abstractNumId="15" w15:restartNumberingAfterBreak="0">
     <w:nsid w:val="395F37B5"/>
     <w:multiLevelType w:val="hybridMultilevel"/>
     <w:tmpl w:val="A2B47CF6"/>
@@ -25824,7 +26563,7 @@
       </w:rPr>
     </w:lvl>
   </w:abstractNum>
-  <w:abstractNum w:abstractNumId="14" w15:restartNumberingAfterBreak="0">
+  <w:abstractNum w:abstractNumId="16" w15:restartNumberingAfterBreak="0">
     <w:nsid w:val="3E0742CC"/>
     <w:multiLevelType w:val="multilevel"/>
     <w:tmpl w:val="0403001F"/>
@@ -25937,7 +26676,7 @@
       </w:rPr>
     </w:lvl>
   </w:abstractNum>
-  <w:abstractNum w:abstractNumId="15" w15:restartNumberingAfterBreak="0">
+  <w:abstractNum w:abstractNumId="17" w15:restartNumberingAfterBreak="0">
     <w:nsid w:val="40AD6F10"/>
     <w:multiLevelType w:val="multilevel"/>
     <w:tmpl w:val="5BF2D7C0"/>
@@ -26060,7 +26799,7 @@
       </w:rPr>
     </w:lvl>
   </w:abstractNum>
-  <w:abstractNum w:abstractNumId="16" w15:restartNumberingAfterBreak="0">
+  <w:abstractNum w:abstractNumId="18" w15:restartNumberingAfterBreak="0">
     <w:nsid w:val="41465ACD"/>
     <w:multiLevelType w:val="multilevel"/>
     <w:tmpl w:val="0403001F"/>
@@ -26146,13 +26885,13 @@
       </w:pPr>
     </w:lvl>
   </w:abstractNum>
-  <w:abstractNum w:abstractNumId="17" w15:restartNumberingAfterBreak="0">
+  <w:abstractNum w:abstractNumId="19" w15:restartNumberingAfterBreak="0">
     <w:nsid w:val="4A380537"/>
     <w:multiLevelType w:val="multilevel"/>
     <w:tmpl w:val="259E8AC6"/>
     <w:numStyleLink w:val="Headinglist"/>
   </w:abstractNum>
-  <w:abstractNum w:abstractNumId="18" w15:restartNumberingAfterBreak="0">
+  <w:abstractNum w:abstractNumId="20" w15:restartNumberingAfterBreak="0">
     <w:nsid w:val="4F885652"/>
     <w:multiLevelType w:val="hybridMultilevel"/>
     <w:tmpl w:val="A328B518"/>
@@ -26265,7 +27004,7 @@
       </w:rPr>
     </w:lvl>
   </w:abstractNum>
-  <w:abstractNum w:abstractNumId="19" w15:restartNumberingAfterBreak="0">
+  <w:abstractNum w:abstractNumId="21" w15:restartNumberingAfterBreak="0">
     <w:nsid w:val="4FF7101C"/>
     <w:multiLevelType w:val="multilevel"/>
     <w:tmpl w:val="0403001F"/>
@@ -26351,25 +27090,25 @@
       </w:pPr>
     </w:lvl>
   </w:abstractNum>
-  <w:abstractNum w:abstractNumId="20" w15:restartNumberingAfterBreak="0">
+  <w:abstractNum w:abstractNumId="22" w15:restartNumberingAfterBreak="0">
     <w:nsid w:val="58EC248C"/>
     <w:multiLevelType w:val="multilevel"/>
     <w:tmpl w:val="259E8AC6"/>
     <w:numStyleLink w:val="Headinglist"/>
   </w:abstractNum>
-  <w:abstractNum w:abstractNumId="21" w15:restartNumberingAfterBreak="0">
+  <w:abstractNum w:abstractNumId="23" w15:restartNumberingAfterBreak="0">
     <w:nsid w:val="60C40BE8"/>
     <w:multiLevelType w:val="multilevel"/>
     <w:tmpl w:val="259E8AC6"/>
     <w:numStyleLink w:val="Headinglist"/>
   </w:abstractNum>
-  <w:abstractNum w:abstractNumId="22" w15:restartNumberingAfterBreak="0">
+  <w:abstractNum w:abstractNumId="24" w15:restartNumberingAfterBreak="0">
     <w:nsid w:val="6ECB43B5"/>
     <w:multiLevelType w:val="multilevel"/>
     <w:tmpl w:val="259E8AC6"/>
     <w:numStyleLink w:val="Headinglist"/>
   </w:abstractNum>
-  <w:abstractNum w:abstractNumId="23" w15:restartNumberingAfterBreak="0">
+  <w:abstractNum w:abstractNumId="25" w15:restartNumberingAfterBreak="0">
     <w:nsid w:val="73292A3F"/>
     <w:multiLevelType w:val="multilevel"/>
     <w:tmpl w:val="0403001F"/>
@@ -26455,7 +27194,7 @@
       </w:pPr>
     </w:lvl>
   </w:abstractNum>
-  <w:abstractNum w:abstractNumId="24" w15:restartNumberingAfterBreak="0">
+  <w:abstractNum w:abstractNumId="26" w15:restartNumberingAfterBreak="0">
     <w:nsid w:val="73F960F8"/>
     <w:multiLevelType w:val="multilevel"/>
     <w:tmpl w:val="0403001F"/>
@@ -26541,14 +27280,14 @@
       </w:pPr>
     </w:lvl>
   </w:abstractNum>
-  <w:abstractNum w:abstractNumId="25" w15:restartNumberingAfterBreak="0">
+  <w:abstractNum w:abstractNumId="27" w15:restartNumberingAfterBreak="0">
     <w:nsid w:val="7A600647"/>
     <w:multiLevelType w:val="multilevel"/>
     <w:tmpl w:val="259E8AC6"/>
     <w:numStyleLink w:val="Headinglist"/>
   </w:abstractNum>
   <w:num w:numId="1" w16cid:durableId="187499025">
-    <w:abstractNumId w:val="11"/>
+    <w:abstractNumId w:val="13"/>
   </w:num>
   <w:num w:numId="2" w16cid:durableId="207187416">
     <w:abstractNumId w:val="0"/>
@@ -26560,19 +27299,19 @@
     <w:abstractNumId w:val="4"/>
   </w:num>
   <w:num w:numId="5" w16cid:durableId="258829790">
-    <w:abstractNumId w:val="15"/>
+    <w:abstractNumId w:val="17"/>
   </w:num>
   <w:num w:numId="6" w16cid:durableId="1485396522">
-    <w:abstractNumId w:val="18"/>
+    <w:abstractNumId w:val="20"/>
   </w:num>
   <w:num w:numId="7" w16cid:durableId="714352170">
-    <w:abstractNumId w:val="17"/>
+    <w:abstractNumId w:val="19"/>
   </w:num>
   <w:num w:numId="8" w16cid:durableId="1211650948">
-    <w:abstractNumId w:val="12"/>
+    <w:abstractNumId w:val="14"/>
   </w:num>
   <w:num w:numId="9" w16cid:durableId="1104619258">
-    <w:abstractNumId w:val="12"/>
+    <w:abstractNumId w:val="14"/>
     <w:lvlOverride w:ilvl="0">
       <w:startOverride w:val="6"/>
     </w:lvlOverride>
@@ -26602,7 +27341,7 @@
     </w:lvlOverride>
   </w:num>
   <w:num w:numId="10" w16cid:durableId="2084600604">
-    <w:abstractNumId w:val="12"/>
+    <w:abstractNumId w:val="14"/>
     <w:lvlOverride w:ilvl="0">
       <w:startOverride w:val="6"/>
     </w:lvlOverride>
@@ -26632,7 +27371,7 @@
     </w:lvlOverride>
   </w:num>
   <w:num w:numId="11" w16cid:durableId="1593466457">
-    <w:abstractNumId w:val="12"/>
+    <w:abstractNumId w:val="14"/>
     <w:lvlOverride w:ilvl="0">
       <w:startOverride w:val="6"/>
     </w:lvlOverride>
@@ -26662,25 +27401,25 @@
     </w:lvlOverride>
   </w:num>
   <w:num w:numId="12" w16cid:durableId="73018871">
-    <w:abstractNumId w:val="10"/>
+    <w:abstractNumId w:val="12"/>
   </w:num>
   <w:num w:numId="13" w16cid:durableId="1880585086">
     <w:abstractNumId w:val="1"/>
   </w:num>
   <w:num w:numId="14" w16cid:durableId="1717004144">
+    <w:abstractNumId w:val="23"/>
+  </w:num>
+  <w:num w:numId="15" w16cid:durableId="652149441">
     <w:abstractNumId w:val="21"/>
   </w:num>
-  <w:num w:numId="15" w16cid:durableId="652149441">
-    <w:abstractNumId w:val="19"/>
-  </w:num>
   <w:num w:numId="16" w16cid:durableId="2118058899">
-    <w:abstractNumId w:val="20"/>
+    <w:abstractNumId w:val="22"/>
   </w:num>
   <w:num w:numId="17" w16cid:durableId="1450005388">
-    <w:abstractNumId w:val="23"/>
+    <w:abstractNumId w:val="25"/>
   </w:num>
   <w:num w:numId="18" w16cid:durableId="773793158">
-    <w:abstractNumId w:val="13"/>
+    <w:abstractNumId w:val="15"/>
   </w:num>
   <w:num w:numId="19" w16cid:durableId="398141539">
     <w:abstractNumId w:val="7"/>
@@ -26689,7 +27428,7 @@
     <w:abstractNumId w:val="8"/>
   </w:num>
   <w:num w:numId="21" w16cid:durableId="1917204325">
-    <w:abstractNumId w:val="22"/>
+    <w:abstractNumId w:val="24"/>
     <w:lvlOverride w:ilvl="2">
       <w:lvl w:ilvl="2">
         <w:start w:val="1"/>
@@ -26707,28 +27446,34 @@
     </w:lvlOverride>
   </w:num>
   <w:num w:numId="22" w16cid:durableId="467863133">
-    <w:abstractNumId w:val="14"/>
+    <w:abstractNumId w:val="16"/>
   </w:num>
   <w:num w:numId="23" w16cid:durableId="655308352">
-    <w:abstractNumId w:val="24"/>
+    <w:abstractNumId w:val="26"/>
   </w:num>
   <w:num w:numId="24" w16cid:durableId="1381514407">
     <w:abstractNumId w:val="3"/>
   </w:num>
   <w:num w:numId="25" w16cid:durableId="1973244070">
-    <w:abstractNumId w:val="16"/>
+    <w:abstractNumId w:val="18"/>
   </w:num>
   <w:num w:numId="26" w16cid:durableId="423571096">
-    <w:abstractNumId w:val="9"/>
+    <w:abstractNumId w:val="11"/>
   </w:num>
   <w:num w:numId="27" w16cid:durableId="659698353">
-    <w:abstractNumId w:val="25"/>
+    <w:abstractNumId w:val="27"/>
   </w:num>
   <w:num w:numId="28" w16cid:durableId="121581284">
     <w:abstractNumId w:val="6"/>
   </w:num>
   <w:num w:numId="29" w16cid:durableId="525362686">
     <w:abstractNumId w:val="5"/>
+  </w:num>
+  <w:num w:numId="30" w16cid:durableId="1249147659">
+    <w:abstractNumId w:val="10"/>
+  </w:num>
+  <w:num w:numId="31" w16cid:durableId="870530095">
+    <w:abstractNumId w:val="9"/>
   </w:num>
   <w:numIdMacAtCleanup w:val="8"/>
 </w:numbering>
@@ -29261,6 +30006,132 @@
 </file>
 
 <file path=customXml/item1.xml><?xml version="1.0" encoding="utf-8"?>
+<b:Sources xmlns:b="http://schemas.openxmlformats.org/officeDocument/2006/bibliography" xmlns="http://schemas.openxmlformats.org/officeDocument/2006/bibliography" SelectedStyle="\IEEE2006OfficeOnline.xsl" StyleName="IEEE" Version="2006">
+  <b:Source>
+    <b:Tag>TD</b:Tag>
+    <b:SourceType>InternetSite</b:SourceType>
+    <b:Guid>{5615F6B0-E508-4696-86A0-7396540508F2}</b:Guid>
+    <b:Title>Vikipèdia tower defense</b:Title>
+    <b:URL>https://ca.wikipedia.org/wiki/Tower_Defense</b:URL>
+    <b:RefOrder>1</b:RefOrder>
+  </b:Source>
+  <b:Source>
+    <b:Tag>ER</b:Tag>
+    <b:SourceType>InternetSite</b:SourceType>
+    <b:Guid>{613E51DE-43FB-4046-977F-2F63EB4DE2AB}</b:Guid>
+    <b:Title>Wikipèdia endless runner</b:Title>
+    <b:URL>https://es.wikipedia.org/wiki/Corredor_sin_fin</b:URL>
+    <b:RefOrder>2</b:RefOrder>
+  </b:Source>
+  <b:Source>
+    <b:Tag>Afr</b:Tag>
+    <b:SourceType>InternetSite</b:SourceType>
+    <b:Guid>{9289E47F-6575-4C04-8666-0E5388F22558}</b:Guid>
+    <b:Title>A-Frame</b:Title>
+    <b:URL>https://aframe.io/</b:URL>
+    <b:RefOrder>3</b:RefOrder>
+  </b:Source>
+  <b:Source>
+    <b:Tag>Three</b:Tag>
+    <b:SourceType>InternetSite</b:SourceType>
+    <b:Guid>{CFD7C80F-C189-4DD0-8CE2-B95464A5B273}</b:Guid>
+    <b:Title>Three.js</b:Title>
+    <b:URL>https://threejs.org/</b:URL>
+    <b:RefOrder>4</b:RefOrder>
+  </b:Source>
+  <b:Source>
+    <b:Tag>Ble</b:Tag>
+    <b:SourceType>InternetSite</b:SourceType>
+    <b:Guid>{FAFDF2F2-B8BF-4A05-90C4-F9D09E3BCC16}</b:Guid>
+    <b:Title>Blender</b:Title>
+    <b:URL>https://www.blender.org/</b:URL>
+    <b:RefOrder>5</b:RefOrder>
+  </b:Source>
+  <b:Source>
+    <b:Tag>GitH</b:Tag>
+    <b:SourceType>InternetSite</b:SourceType>
+    <b:Guid>{D2289A1D-CD82-415D-8545-9F70EB9998F6}</b:Guid>
+    <b:Title>GitHub</b:Title>
+    <b:URL>https://github.com/</b:URL>
+    <b:RefOrder>6</b:RefOrder>
+  </b:Source>
+  <b:Source>
+    <b:Tag>LPoly</b:Tag>
+    <b:SourceType>InternetSite</b:SourceType>
+    <b:Guid>{0105824F-9908-4272-AB1F-418DE379A0CA}</b:Guid>
+    <b:Title>Low poly - Wikipedia</b:Title>
+    <b:URL>https://en.wikipedia.org/wiki/Low_poly</b:URL>
+    <b:RefOrder>7</b:RefOrder>
+  </b:Source>
+  <b:Source>
+    <b:Tag>Node</b:Tag>
+    <b:SourceType>InternetSite</b:SourceType>
+    <b:Guid>{3A3D7A13-041B-416F-AABD-515691DB7B20}</b:Guid>
+    <b:Title>Node.js</b:Title>
+    <b:URL>https://nodejs.org/en</b:URL>
+    <b:RefOrder>8</b:RefOrder>
+  </b:Source>
+  <b:Source>
+    <b:Tag>Exp</b:Tag>
+    <b:SourceType>InternetSite</b:SourceType>
+    <b:Guid>{B866B957-665C-47E5-8A19-A00451FCCD6E}</b:Guid>
+    <b:Title>Express</b:Title>
+    <b:URL>https://expressjs.com/</b:URL>
+    <b:RefOrder>9</b:RefOrder>
+  </b:Source>
+  <b:Source>
+    <b:Tag>env</b:Tag>
+    <b:SourceType>InternetSite</b:SourceType>
+    <b:Guid>{830AE19A-819C-492F-A1A9-66BF4EEB642D}</b:Guid>
+    <b:Title>dotenv - npm</b:Title>
+    <b:URL>https://www.npmjs.com/package/dotenv</b:URL>
+    <b:RefOrder>11</b:RefOrder>
+  </b:Source>
+  <b:Source>
+    <b:Tag>AJAX</b:Tag>
+    <b:SourceType>InternetSite</b:SourceType>
+    <b:Guid>{3F2785AC-504D-4E90-BB23-87F7B11440E5}</b:Guid>
+    <b:Title>AJAX - Wikipedia</b:Title>
+    <b:URL>https://en.wikipedia.org/wiki/Ajax_(programming)</b:URL>
+    <b:RefOrder>12</b:RefOrder>
+  </b:Source>
+  <b:Source>
+    <b:Tag>MarDB</b:Tag>
+    <b:SourceType>InternetSite</b:SourceType>
+    <b:Guid>{D2F3C946-B2D6-49DA-B200-0636299DD077}</b:Guid>
+    <b:Title>Mariadb - npm</b:Title>
+    <b:URL>https://www.npmjs.com/package/mariadb</b:URL>
+    <b:RefOrder>13</b:RefOrder>
+  </b:Source>
+  <b:Source>
+    <b:Tag>npm</b:Tag>
+    <b:SourceType>InternetSite</b:SourceType>
+    <b:Guid>{CD77DA95-8804-4A6C-8789-98AF078FABFA}</b:Guid>
+    <b:Title>npm</b:Title>
+    <b:URL>https://www.npmjs.com/</b:URL>
+    <b:RefOrder>10</b:RefOrder>
+  </b:Source>
+</b:Sources>
+</file>
+
+<file path=customXml/item2.xml><?xml version="1.0" encoding="utf-8"?>
+<p:properties xmlns:p="http://schemas.microsoft.com/office/2006/metadata/properties" xmlns:xsi="http://www.w3.org/2001/XMLSchema-instance" xmlns:pc="http://schemas.microsoft.com/office/infopath/2007/PartnerControls">
+  <documentManagement>
+    <_activity xmlns="9aec8db6-1e68-4533-aa23-9d9770b07457" xsi:nil="true"/>
+  </documentManagement>
+</p:properties>
+</file>
+
+<file path=customXml/item3.xml><?xml version="1.0" encoding="utf-8"?>
+<?mso-contentType ?>
+<FormTemplates xmlns="http://schemas.microsoft.com/sharepoint/v3/contenttype/forms">
+  <Display>DocumentLibraryForm</Display>
+  <Edit>DocumentLibraryForm</Edit>
+  <New>DocumentLibraryForm</New>
+</FormTemplates>
+</file>
+
+<file path=customXml/item4.xml><?xml version="1.0" encoding="utf-8"?>
 <ct:contentTypeSchema xmlns:ct="http://schemas.microsoft.com/office/2006/metadata/contentType" xmlns:ma="http://schemas.microsoft.com/office/2006/metadata/properties/metaAttributes" ct:_="" ma:_="" ma:contentTypeName="Documento" ma:contentTypeID="0x0101003063069E99AA4B4B8F1626A55C4DA17A" ma:contentTypeVersion="12" ma:contentTypeDescription="Crear nuevo documento." ma:contentTypeScope="" ma:versionID="6c38b9c0eb86c1453c98a3a26f58f926">
   <xsd:schema xmlns:xsd="http://www.w3.org/2001/XMLSchema" xmlns:xs="http://www.w3.org/2001/XMLSchema" xmlns:p="http://schemas.microsoft.com/office/2006/metadata/properties" xmlns:ns3="9aec8db6-1e68-4533-aa23-9d9770b07457" xmlns:ns4="f982e8cd-6a11-4c6f-a12b-de5651d7eff0" targetNamespace="http://schemas.microsoft.com/office/2006/metadata/properties" ma:root="true" ma:fieldsID="89d0cbaa0ed811df8db022b36436162a" ns3:_="" ns4:_="">
     <xsd:import namespace="9aec8db6-1e68-4533-aa23-9d9770b07457"/>
@@ -29475,133 +30346,33 @@
 </ct:contentTypeSchema>
 </file>
 
-<file path=customXml/item2.xml><?xml version="1.0" encoding="utf-8"?>
-<b:Sources xmlns:b="http://schemas.openxmlformats.org/officeDocument/2006/bibliography" xmlns="http://schemas.openxmlformats.org/officeDocument/2006/bibliography" SelectedStyle="\IEEE2006OfficeOnline.xsl" StyleName="IEEE" Version="2006">
-  <b:Source>
-    <b:Tag>TD</b:Tag>
-    <b:SourceType>InternetSite</b:SourceType>
-    <b:Guid>{5615F6B0-E508-4696-86A0-7396540508F2}</b:Guid>
-    <b:Title>Vikipèdia tower defense</b:Title>
-    <b:URL>https://ca.wikipedia.org/wiki/Tower_Defense</b:URL>
-    <b:RefOrder>1</b:RefOrder>
-  </b:Source>
-  <b:Source>
-    <b:Tag>ER</b:Tag>
-    <b:SourceType>InternetSite</b:SourceType>
-    <b:Guid>{613E51DE-43FB-4046-977F-2F63EB4DE2AB}</b:Guid>
-    <b:Title>Wikipèdia endless runner</b:Title>
-    <b:URL>https://es.wikipedia.org/wiki/Corredor_sin_fin</b:URL>
-    <b:RefOrder>2</b:RefOrder>
-  </b:Source>
-  <b:Source>
-    <b:Tag>Afr</b:Tag>
-    <b:SourceType>InternetSite</b:SourceType>
-    <b:Guid>{9289E47F-6575-4C04-8666-0E5388F22558}</b:Guid>
-    <b:Title>A-Frame</b:Title>
-    <b:URL>https://aframe.io/</b:URL>
-    <b:RefOrder>3</b:RefOrder>
-  </b:Source>
-  <b:Source>
-    <b:Tag>Three</b:Tag>
-    <b:SourceType>InternetSite</b:SourceType>
-    <b:Guid>{CFD7C80F-C189-4DD0-8CE2-B95464A5B273}</b:Guid>
-    <b:Title>Three.js</b:Title>
-    <b:URL>https://threejs.org/</b:URL>
-    <b:RefOrder>4</b:RefOrder>
-  </b:Source>
-  <b:Source>
-    <b:Tag>Ble</b:Tag>
-    <b:SourceType>InternetSite</b:SourceType>
-    <b:Guid>{FAFDF2F2-B8BF-4A05-90C4-F9D09E3BCC16}</b:Guid>
-    <b:Title>Blender</b:Title>
-    <b:URL>https://www.blender.org/</b:URL>
-    <b:RefOrder>5</b:RefOrder>
-  </b:Source>
-  <b:Source>
-    <b:Tag>GitH</b:Tag>
-    <b:SourceType>InternetSite</b:SourceType>
-    <b:Guid>{D2289A1D-CD82-415D-8545-9F70EB9998F6}</b:Guid>
-    <b:Title>GitHub</b:Title>
-    <b:URL>https://github.com/</b:URL>
-    <b:RefOrder>6</b:RefOrder>
-  </b:Source>
-  <b:Source>
-    <b:Tag>LPoly</b:Tag>
-    <b:SourceType>InternetSite</b:SourceType>
-    <b:Guid>{0105824F-9908-4272-AB1F-418DE379A0CA}</b:Guid>
-    <b:Title>Low poly - Wikipedia</b:Title>
-    <b:URL>https://en.wikipedia.org/wiki/Low_poly</b:URL>
-    <b:RefOrder>7</b:RefOrder>
-  </b:Source>
-  <b:Source>
-    <b:Tag>Node</b:Tag>
-    <b:SourceType>InternetSite</b:SourceType>
-    <b:Guid>{3A3D7A13-041B-416F-AABD-515691DB7B20}</b:Guid>
-    <b:Title>Node.js</b:Title>
-    <b:URL>https://nodejs.org/en</b:URL>
-    <b:RefOrder>8</b:RefOrder>
-  </b:Source>
-  <b:Source>
-    <b:Tag>Exp</b:Tag>
-    <b:SourceType>InternetSite</b:SourceType>
-    <b:Guid>{B866B957-665C-47E5-8A19-A00451FCCD6E}</b:Guid>
-    <b:Title>Express</b:Title>
-    <b:URL>https://expressjs.com/</b:URL>
-    <b:RefOrder>9</b:RefOrder>
-  </b:Source>
-  <b:Source>
-    <b:Tag>env</b:Tag>
-    <b:SourceType>InternetSite</b:SourceType>
-    <b:Guid>{830AE19A-819C-492F-A1A9-66BF4EEB642D}</b:Guid>
-    <b:Title>dotenv - npm</b:Title>
-    <b:URL>https://www.npmjs.com/package/dotenv</b:URL>
-    <b:RefOrder>11</b:RefOrder>
-  </b:Source>
-  <b:Source>
-    <b:Tag>AJAX</b:Tag>
-    <b:SourceType>InternetSite</b:SourceType>
-    <b:Guid>{3F2785AC-504D-4E90-BB23-87F7B11440E5}</b:Guid>
-    <b:Title>AJAX - Wikipedia</b:Title>
-    <b:URL>https://en.wikipedia.org/wiki/Ajax_(programming)</b:URL>
-    <b:RefOrder>12</b:RefOrder>
-  </b:Source>
-  <b:Source>
-    <b:Tag>MarDB</b:Tag>
-    <b:SourceType>InternetSite</b:SourceType>
-    <b:Guid>{D2F3C946-B2D6-49DA-B200-0636299DD077}</b:Guid>
-    <b:Title>Mariadb - npm</b:Title>
-    <b:URL>https://www.npmjs.com/package/mariadb</b:URL>
-    <b:RefOrder>13</b:RefOrder>
-  </b:Source>
-  <b:Source>
-    <b:Tag>npm</b:Tag>
-    <b:SourceType>InternetSite</b:SourceType>
-    <b:Guid>{CD77DA95-8804-4A6C-8789-98AF078FABFA}</b:Guid>
-    <b:Title>npm</b:Title>
-    <b:URL>https://www.npmjs.com/</b:URL>
-    <b:RefOrder>10</b:RefOrder>
-  </b:Source>
-</b:Sources>
+<file path=customXml/itemProps1.xml><?xml version="1.0" encoding="utf-8"?>
+<ds:datastoreItem xmlns:ds="http://schemas.openxmlformats.org/officeDocument/2006/customXml" ds:itemID="{3530DB9C-A234-4D75-B52B-6949BF38A905}">
+  <ds:schemaRefs>
+    <ds:schemaRef ds:uri="http://schemas.openxmlformats.org/officeDocument/2006/bibliography"/>
+  </ds:schemaRefs>
+</ds:datastoreItem>
 </file>
 
-<file path=customXml/item3.xml><?xml version="1.0" encoding="utf-8"?>
-<?mso-contentType ?>
-<FormTemplates xmlns="http://schemas.microsoft.com/sharepoint/v3/contenttype/forms">
-  <Display>DocumentLibraryForm</Display>
-  <Edit>DocumentLibraryForm</Edit>
-  <New>DocumentLibraryForm</New>
-</FormTemplates>
+<file path=customXml/itemProps2.xml><?xml version="1.0" encoding="utf-8"?>
+<ds:datastoreItem xmlns:ds="http://schemas.openxmlformats.org/officeDocument/2006/customXml" ds:itemID="{F795629B-D6C4-401E-AFC2-96D866FF9B4A}">
+  <ds:schemaRefs>
+    <ds:schemaRef ds:uri="http://schemas.microsoft.com/office/2006/metadata/properties"/>
+    <ds:schemaRef ds:uri="http://schemas.microsoft.com/office/infopath/2007/PartnerControls"/>
+    <ds:schemaRef ds:uri="9aec8db6-1e68-4533-aa23-9d9770b07457"/>
+  </ds:schemaRefs>
+</ds:datastoreItem>
 </file>
 
-<file path=customXml/item4.xml><?xml version="1.0" encoding="utf-8"?>
-<p:properties xmlns:p="http://schemas.microsoft.com/office/2006/metadata/properties" xmlns:xsi="http://www.w3.org/2001/XMLSchema-instance" xmlns:pc="http://schemas.microsoft.com/office/infopath/2007/PartnerControls">
-  <documentManagement>
-    <_activity xmlns="9aec8db6-1e68-4533-aa23-9d9770b07457" xsi:nil="true"/>
-  </documentManagement>
-</p:properties>
+<file path=customXml/itemProps3.xml><?xml version="1.0" encoding="utf-8"?>
+<ds:datastoreItem xmlns:ds="http://schemas.openxmlformats.org/officeDocument/2006/customXml" ds:itemID="{F9089F8C-8D92-49A0-8843-8C4FF4AF3C98}">
+  <ds:schemaRefs>
+    <ds:schemaRef ds:uri="http://schemas.microsoft.com/sharepoint/v3/contenttype/forms"/>
+  </ds:schemaRefs>
+</ds:datastoreItem>
 </file>
 
-<file path=customXml/itemProps1.xml><?xml version="1.0" encoding="utf-8"?>
+<file path=customXml/itemProps4.xml><?xml version="1.0" encoding="utf-8"?>
 <ds:datastoreItem xmlns:ds="http://schemas.openxmlformats.org/officeDocument/2006/customXml" ds:itemID="{62841F9C-B43A-411C-B4F3-E119804B8213}">
   <ds:schemaRefs>
     <ds:schemaRef ds:uri="http://schemas.microsoft.com/office/2006/metadata/contentType"/>
@@ -29618,30 +30389,4 @@
     <ds:schemaRef ds:uri="http://schemas.microsoft.com/internal/obd"/>
   </ds:schemaRefs>
 </ds:datastoreItem>
-</file>
-
-<file path=customXml/itemProps2.xml><?xml version="1.0" encoding="utf-8"?>
-<ds:datastoreItem xmlns:ds="http://schemas.openxmlformats.org/officeDocument/2006/customXml" ds:itemID="{3530DB9C-A234-4D75-B52B-6949BF38A905}">
-  <ds:schemaRefs>
-    <ds:schemaRef ds:uri="http://schemas.openxmlformats.org/officeDocument/2006/bibliography"/>
-  </ds:schemaRefs>
-</ds:datastoreItem>
-</file>
-
-<file path=customXml/itemProps3.xml><?xml version="1.0" encoding="utf-8"?>
-<ds:datastoreItem xmlns:ds="http://schemas.openxmlformats.org/officeDocument/2006/customXml" ds:itemID="{F9089F8C-8D92-49A0-8843-8C4FF4AF3C98}">
-  <ds:schemaRefs>
-    <ds:schemaRef ds:uri="http://schemas.microsoft.com/sharepoint/v3/contenttype/forms"/>
-  </ds:schemaRefs>
-</ds:datastoreItem>
-</file>
-
-<file path=customXml/itemProps4.xml><?xml version="1.0" encoding="utf-8"?>
-<ds:datastoreItem xmlns:ds="http://schemas.openxmlformats.org/officeDocument/2006/customXml" ds:itemID="{F795629B-D6C4-401E-AFC2-96D866FF9B4A}">
-  <ds:schemaRefs>
-    <ds:schemaRef ds:uri="http://schemas.microsoft.com/office/2006/metadata/properties"/>
-    <ds:schemaRef ds:uri="http://schemas.microsoft.com/office/infopath/2007/PartnerControls"/>
-    <ds:schemaRef ds:uri="9aec8db6-1e68-4533-aa23-9d9770b07457"/>
-  </ds:schemaRefs>
-</ds:datastoreItem>
 </file>
</xml_diff>

<commit_message>
taula puntuacions i documentacio
</commit_message>
<xml_diff>
--- a/Documentacio/Memoria TFG.docx
+++ b/Documentacio/Memoria TFG.docx
@@ -7817,7 +7817,7 @@
           <w:bdr w:val="none" w:sz="0" w:space="0" w:color="auto" w:frame="1"/>
         </w:rPr>
         <w:drawing>
-          <wp:inline distT="0" distB="0" distL="0" distR="0" wp14:anchorId="701B8CFF" wp14:editId="4C914313">
+          <wp:inline distT="0" distB="0" distL="0" distR="0" wp14:anchorId="701B8CFF" wp14:editId="306ACB9E">
             <wp:extent cx="5039995" cy="2830195"/>
             <wp:effectExtent l="0" t="0" r="8255" b="8255"/>
             <wp:docPr id="1571878699" name="Imatge 2" descr="Imatge que conté Joc d’ordinador, Software de videojocs, Videojoc d’estratègia, captura de pantalla&#10;&#10;Descripció generada automàticament"/>
@@ -8700,7 +8700,7 @@
         </w:rPr>
         <w:lastRenderedPageBreak/>
         <w:drawing>
-          <wp:inline distT="0" distB="0" distL="0" distR="0" wp14:anchorId="4C0B2ED3" wp14:editId="36789FA5">
+          <wp:inline distT="0" distB="0" distL="0" distR="0" wp14:anchorId="4C0B2ED3" wp14:editId="6FA1E212">
             <wp:extent cx="4776717" cy="2682954"/>
             <wp:effectExtent l="0" t="0" r="5080" b="3175"/>
             <wp:docPr id="1423496777" name="Imatge 3">
@@ -10324,6 +10324,9 @@
         <w:t xml:space="preserve">El jugador ha de poder </w:t>
       </w:r>
       <w:r>
+        <w:t xml:space="preserve">agafar i </w:t>
+      </w:r>
+      <w:r>
         <w:t xml:space="preserve">utilitzar un </w:t>
       </w:r>
       <w:r>
@@ -10396,18 +10399,15 @@
         </w:numPr>
       </w:pPr>
       <w:r>
-        <w:t>L</w:t>
+        <w:t xml:space="preserve">El jugador </w:t>
+      </w:r>
+      <w:r>
+        <w:t>s</w:t>
       </w:r>
       <w:r>
         <w:t>’</w:t>
       </w:r>
       <w:r>
-        <w:t>usuari s</w:t>
-      </w:r>
-      <w:r>
-        <w:t>’</w:t>
-      </w:r>
-      <w:r>
         <w:t>ha de poder moure lliurement per la plataforma</w:t>
       </w:r>
       <w:r>
@@ -10415,6 +10415,117 @@
       </w:r>
       <w:r>
         <w:t>.</w:t>
+      </w:r>
+    </w:p>
+    <w:p>
+      <w:pPr>
+        <w:pStyle w:val="Pargrafdellista"/>
+        <w:numPr>
+          <w:ilvl w:val="0"/>
+          <w:numId w:val="18"/>
+        </w:numPr>
+      </w:pPr>
+      <w:r>
+        <w:t>RF-04 · Disparar fletxa</w:t>
+      </w:r>
+    </w:p>
+    <w:p>
+      <w:pPr>
+        <w:pStyle w:val="Pargrafdellista"/>
+        <w:numPr>
+          <w:ilvl w:val="1"/>
+          <w:numId w:val="19"/>
+        </w:numPr>
+      </w:pPr>
+      <w:r>
+        <w:t xml:space="preserve">El jugador </w:t>
+      </w:r>
+      <w:r>
+        <w:t>ha de poder disparar fletxes</w:t>
+      </w:r>
+      <w:r>
+        <w:t xml:space="preserve"> en qualsevol direcció</w:t>
+      </w:r>
+      <w:r>
+        <w:t xml:space="preserve"> fent ús de l’arc.</w:t>
+      </w:r>
+    </w:p>
+    <w:p>
+      <w:pPr>
+        <w:pStyle w:val="Pargrafdellista"/>
+        <w:numPr>
+          <w:ilvl w:val="0"/>
+          <w:numId w:val="19"/>
+        </w:numPr>
+      </w:pPr>
+      <w:r>
+        <w:t>RF-05 · Modes de joc</w:t>
+      </w:r>
+    </w:p>
+    <w:p>
+      <w:pPr>
+        <w:pStyle w:val="Pargrafdellista"/>
+        <w:numPr>
+          <w:ilvl w:val="1"/>
+          <w:numId w:val="18"/>
+        </w:numPr>
+      </w:pPr>
+      <w:r>
+        <w:t>Abans de començar la partida, l’usuari ha de poder elegir entre el mode normal i un mode de pràctica.</w:t>
+      </w:r>
+    </w:p>
+    <w:p>
+      <w:pPr>
+        <w:pStyle w:val="Pargrafdellista"/>
+        <w:numPr>
+          <w:ilvl w:val="0"/>
+          <w:numId w:val="18"/>
+        </w:numPr>
+      </w:pPr>
+      <w:r>
+        <w:t>RF-06 · Força</w:t>
+      </w:r>
+    </w:p>
+    <w:p>
+      <w:pPr>
+        <w:pStyle w:val="Pargrafdellista"/>
+        <w:numPr>
+          <w:ilvl w:val="1"/>
+          <w:numId w:val="18"/>
+        </w:numPr>
+      </w:pPr>
+      <w:r>
+        <w:t>El jugador ha de poder modificar la força aplicada a la fletxa segons la separació de les seves mans (controladors) mentre es té la fletxa carregad</w:t>
+      </w:r>
+      <w:r>
+        <w:t>a a l’arc</w:t>
+      </w:r>
+      <w:r>
+        <w:t>.</w:t>
+      </w:r>
+    </w:p>
+    <w:p>
+      <w:pPr>
+        <w:pStyle w:val="Pargrafdellista"/>
+        <w:numPr>
+          <w:ilvl w:val="0"/>
+          <w:numId w:val="18"/>
+        </w:numPr>
+      </w:pPr>
+      <w:r>
+        <w:t>RF-07 · Puntuació</w:t>
+      </w:r>
+    </w:p>
+    <w:p>
+      <w:pPr>
+        <w:pStyle w:val="Pargrafdellista"/>
+        <w:numPr>
+          <w:ilvl w:val="1"/>
+          <w:numId w:val="18"/>
+        </w:numPr>
+      </w:pPr>
+      <w:r>
+        <w:t>El jugador ha de poder veure la vida restant i puntuació actual mentre juga.</w:t>
       </w:r>
     </w:p>
     <w:p>
@@ -10435,16 +10546,6 @@
       <w:bookmarkEnd w:id="57"/>
     </w:p>
     <w:p>
-      <w:proofErr w:type="spellStart"/>
-      <w:r>
-        <w:t>A</w:t>
-      </w:r>
-      <w:r>
-        <w:t>sd</w:t>
-      </w:r>
-      <w:proofErr w:type="spellEnd"/>
-    </w:p>
-    <w:p>
       <w:pPr>
         <w:pStyle w:val="Pargrafdellista"/>
         <w:numPr>
@@ -10477,16 +10578,28 @@
         <w:t>El camí a recórrer es generar</w:t>
       </w:r>
       <w:r>
-        <w:t xml:space="preserve">à </w:t>
-      </w:r>
-      <w:r>
-        <w:t>davant l</w:t>
+        <w:t>à</w:t>
+      </w:r>
+      <w:r>
+        <w:t xml:space="preserve"> dinàmicament</w:t>
+      </w:r>
+      <w:r>
+        <w:t xml:space="preserve"> </w:t>
+      </w:r>
+      <w:r>
+        <w:t xml:space="preserve">mentre </w:t>
+      </w:r>
+      <w:r>
+        <w:t>l</w:t>
       </w:r>
       <w:r>
         <w:t>’</w:t>
       </w:r>
       <w:r>
         <w:t>usuari</w:t>
+      </w:r>
+      <w:r>
+        <w:t xml:space="preserve"> vagi avançant</w:t>
       </w:r>
       <w:r>
         <w:t>.</w:t>
@@ -10501,19 +10614,7 @@
         </w:numPr>
       </w:pPr>
       <w:r>
-        <w:t>RNF-0</w:t>
-      </w:r>
-      <w:r>
-        <w:t>2</w:t>
-      </w:r>
-      <w:r>
-        <w:t xml:space="preserve"> ·</w:t>
-      </w:r>
-      <w:r>
-        <w:t xml:space="preserve"> </w:t>
-      </w:r>
-      <w:r>
-        <w:t>Marcador</w:t>
+        <w:t>RNF-02 · Projectil</w:t>
       </w:r>
     </w:p>
     <w:p>
@@ -10525,7 +10626,19 @@
         </w:numPr>
       </w:pPr>
       <w:r>
-        <w:t>Hi haurà un marcador amb les 10 millors puntuacions obtingudes pels jugadors.</w:t>
+        <w:t>El joc ha de</w:t>
+      </w:r>
+      <w:r>
+        <w:t xml:space="preserve"> moure la fletxa seguint </w:t>
+      </w:r>
+      <w:r>
+        <w:t>la trajectòria d’un projectil com si fos a la Terra, és a dir tenint en compte la gravetat</w:t>
+      </w:r>
+      <w:r>
+        <w:t xml:space="preserve"> terrestre, tenint com a punt i rotació inicials l’arc</w:t>
+      </w:r>
+      <w:r>
+        <w:t>.</w:t>
       </w:r>
     </w:p>
     <w:p>
@@ -10543,7 +10656,10 @@
         <w:t>3</w:t>
       </w:r>
       <w:r>
-        <w:t xml:space="preserve"> · a</w:t>
+        <w:t xml:space="preserve"> · </w:t>
+      </w:r>
+      <w:r>
+        <w:t>Sons</w:t>
       </w:r>
     </w:p>
     <w:p>
@@ -10555,7 +10671,20 @@
         </w:numPr>
       </w:pPr>
       <w:r>
-        <w:t>A</w:t>
+        <w:t>Han d’existir efectes de so que es reproduiran quan es realitzin certes accions com disparar, ferir un botó o un enemic...</w:t>
+      </w:r>
+    </w:p>
+    <w:p>
+      <w:pPr>
+        <w:pStyle w:val="Pargrafdellista"/>
+        <w:numPr>
+          <w:ilvl w:val="0"/>
+          <w:numId w:val="19"/>
+        </w:numPr>
+      </w:pPr>
+      <w:r>
+        <w:lastRenderedPageBreak/>
+        <w:t>RNF-04 · Compatibilitat</w:t>
       </w:r>
     </w:p>
     <w:p>
@@ -10566,7 +10695,116 @@
           <w:numId w:val="19"/>
         </w:numPr>
       </w:pPr>
-    </w:p>
+      <w:r>
+        <w:t>El joc ha de ser compatible amb la majoria de dispositius de realitat virtual, però com a mínim amb l’Oculus i el Meta Quest.</w:t>
+      </w:r>
+    </w:p>
+    <w:p>
+      <w:pPr>
+        <w:pStyle w:val="Pargrafdellista"/>
+        <w:numPr>
+          <w:ilvl w:val="0"/>
+          <w:numId w:val="19"/>
+        </w:numPr>
+      </w:pPr>
+      <w:r>
+        <w:t>RNF-05 · Fluïdesa</w:t>
+      </w:r>
+    </w:p>
+    <w:p>
+      <w:pPr>
+        <w:pStyle w:val="Pargrafdellista"/>
+        <w:numPr>
+          <w:ilvl w:val="1"/>
+          <w:numId w:val="19"/>
+        </w:numPr>
+      </w:pPr>
+      <w:r>
+        <w:t>El joc ha d’anar com a mínim a 30 fotogrames per segon per tenir una sensació agradable i evitar marejos.</w:t>
+      </w:r>
+    </w:p>
+    <w:p>
+      <w:pPr>
+        <w:pStyle w:val="Pargrafdellista"/>
+        <w:numPr>
+          <w:ilvl w:val="0"/>
+          <w:numId w:val="19"/>
+        </w:numPr>
+      </w:pPr>
+      <w:r>
+        <w:t>R</w:t>
+      </w:r>
+      <w:r>
+        <w:t>N</w:t>
+      </w:r>
+      <w:r>
+        <w:t xml:space="preserve">F-06 · </w:t>
+      </w:r>
+      <w:r>
+        <w:t>Puntuacions</w:t>
+      </w:r>
+    </w:p>
+    <w:p>
+      <w:pPr>
+        <w:pStyle w:val="Pargrafdellista"/>
+        <w:numPr>
+          <w:ilvl w:val="1"/>
+          <w:numId w:val="19"/>
+        </w:numPr>
+      </w:pPr>
+      <w:r>
+        <w:t>El joc ha de guardar la puntuació obtinguda si és major a l’anterior a cada punt de control i quan es quedi sense vides.</w:t>
+      </w:r>
+    </w:p>
+    <w:p>
+      <w:pPr>
+        <w:pStyle w:val="Pargrafdellista"/>
+        <w:numPr>
+          <w:ilvl w:val="0"/>
+          <w:numId w:val="19"/>
+        </w:numPr>
+      </w:pPr>
+      <w:r>
+        <w:t>RNF-07 · Marcador</w:t>
+      </w:r>
+    </w:p>
+    <w:p>
+      <w:pPr>
+        <w:pStyle w:val="Pargrafdellista"/>
+        <w:numPr>
+          <w:ilvl w:val="1"/>
+          <w:numId w:val="18"/>
+        </w:numPr>
+      </w:pPr>
+      <w:r>
+        <w:t>A l’inici hi haurà un marcador amb les 10 millors puntuacions obtingudes pels jugadors.</w:t>
+      </w:r>
+    </w:p>
+    <w:p>
+      <w:pPr>
+        <w:pStyle w:val="Pargrafdellista"/>
+        <w:numPr>
+          <w:ilvl w:val="0"/>
+          <w:numId w:val="18"/>
+        </w:numPr>
+      </w:pPr>
+      <w:r>
+        <w:t>RNF-08 · Descans</w:t>
+      </w:r>
+    </w:p>
+    <w:p>
+      <w:pPr>
+        <w:pStyle w:val="Pargrafdellista"/>
+        <w:numPr>
+          <w:ilvl w:val="1"/>
+          <w:numId w:val="18"/>
+        </w:numPr>
+      </w:pPr>
+      <w:r>
+        <w:t>El jugador ha de tenir un punt de control com a mínim cada 90 segons per poder descansar degut al cansament dels braços.</w:t>
+      </w:r>
+    </w:p>
+    <w:p/>
     <w:p>
       <w:pPr>
         <w:pStyle w:val="Ttol2"/>
@@ -10595,13 +10833,7 @@
         <w:t xml:space="preserve"> </w:t>
       </w:r>
       <w:r>
-        <w:t xml:space="preserve">i </w:t>
-      </w:r>
-      <w:r>
-        <w:t xml:space="preserve">l’atmosfera </w:t>
-      </w:r>
-      <w:r>
-        <w:t>escollida</w:t>
+        <w:t>i l’atmosfera escollida</w:t>
       </w:r>
       <w:r>
         <w:t xml:space="preserve">, l’estil de la interfície d’usuari, </w:t>
@@ -10776,11 +11008,7 @@
         <w:t>’</w:t>
       </w:r>
       <w:r>
-        <w:t>entitats-</w:t>
-      </w:r>
-      <w:r>
-        <w:lastRenderedPageBreak/>
-        <w:t xml:space="preserve">components que ofereix una arquitectura declarativa, flexible i modular per a </w:t>
+        <w:t xml:space="preserve">entitats-components que ofereix una arquitectura declarativa, flexible i modular per a </w:t>
       </w:r>
       <w:r>
         <w:rPr>
@@ -10939,7 +11167,11 @@
         <w:t xml:space="preserve">coneixements </w:t>
       </w:r>
       <w:r>
-        <w:t>ni el temps per crear els diferents models i objectes i animar-los en cas que sigui necessari, es farà ús de contingut generat per tercers</w:t>
+        <w:t xml:space="preserve">ni el temps per crear els diferents models i objectes i animar-los en </w:t>
+      </w:r>
+      <w:r>
+        <w:lastRenderedPageBreak/>
+        <w:t>cas que sigui necessari, es farà ús de contingut generat per tercers</w:t>
       </w:r>
       <w:r>
         <w:t xml:space="preserve"> amb llicències </w:t>
@@ -11325,7 +11557,6 @@
       </w:pPr>
       <w:bookmarkStart w:id="67" w:name="_Toc197103591"/>
       <w:r>
-        <w:lastRenderedPageBreak/>
         <w:t>Estil gràfic</w:t>
       </w:r>
       <w:bookmarkEnd w:id="67"/>
@@ -11515,6 +11746,7 @@
       </w:pPr>
       <w:bookmarkStart w:id="68" w:name="_Toc197103592"/>
       <w:r>
+        <w:lastRenderedPageBreak/>
         <w:t>Interfície d</w:t>
       </w:r>
       <w:r>
@@ -11742,7 +11974,6 @@
         <w:rPr>
           <w:noProof/>
         </w:rPr>
-        <w:lastRenderedPageBreak/>
         <w:drawing>
           <wp:inline distT="0" distB="0" distL="0" distR="0" wp14:anchorId="7942757D" wp14:editId="6EC94060">
             <wp:extent cx="1470355" cy="2191661"/>
@@ -11903,6 +12134,7 @@
     </w:p>
     <w:p>
       <w:r>
+        <w:lastRenderedPageBreak/>
         <w:t>El mode de pràctica és simplement un entorn a on van sortint dianes a diferents altures a les quals el jugador haurà d</w:t>
       </w:r>
       <w:r>
@@ -12066,7 +12298,6 @@
         <w:rPr>
           <w:noProof/>
         </w:rPr>
-        <w:lastRenderedPageBreak/>
         <w:drawing>
           <wp:inline distT="0" distB="0" distL="0" distR="0" wp14:anchorId="73FFBFC8" wp14:editId="1419F861">
             <wp:extent cx="4580737" cy="3492123"/>
@@ -12268,6 +12499,7 @@
           </w:tcPr>
           <w:p>
             <w:r>
+              <w:lastRenderedPageBreak/>
               <w:t>nom</w:t>
             </w:r>
           </w:p>
@@ -12549,7 +12781,6 @@
           </w:tcPr>
           <w:p>
             <w:r>
-              <w:lastRenderedPageBreak/>
               <w:t>ronda</w:t>
             </w:r>
           </w:p>
@@ -13001,6 +13232,7 @@
     </w:p>
     <w:p>
       <w:r>
+        <w:lastRenderedPageBreak/>
         <w:t xml:space="preserve">Per a </w:t>
       </w:r>
       <w:r>
@@ -13221,7 +13453,6 @@
         <w:rPr>
           <w:noProof/>
         </w:rPr>
-        <w:lastRenderedPageBreak/>
         <mc:AlternateContent>
           <mc:Choice Requires="wps">
             <w:drawing>
@@ -13494,7 +13725,6 @@
                                 <w:lang w:eastAsia="ca-ES"/>
                               </w:rPr>
                             </w:pPr>
-                            <w:proofErr w:type="spellStart"/>
                             <w:r>
                               <w:rPr>
                                 <w:rFonts w:ascii="Arial" w:eastAsia="Times New Roman" w:hAnsi="Arial" w:cs="Arial"/>
@@ -13522,7 +13752,6 @@
                               </w:rPr>
                               <w:t>use</w:t>
                             </w:r>
-                            <w:proofErr w:type="spellEnd"/>
                             <w:r>
                               <w:rPr>
                                 <w:rFonts w:ascii="Arial" w:eastAsia="Times New Roman" w:hAnsi="Arial" w:cs="Arial"/>
@@ -13532,7 +13761,6 @@
                               </w:rPr>
                               <w:t>(</w:t>
                             </w:r>
-                            <w:proofErr w:type="spellStart"/>
                             <w:r>
                               <w:rPr>
                                 <w:rFonts w:ascii="Arial" w:eastAsia="Times New Roman" w:hAnsi="Arial" w:cs="Arial"/>
@@ -13560,7 +13788,6 @@
                               </w:rPr>
                               <w:t>json</w:t>
                             </w:r>
-                            <w:proofErr w:type="spellEnd"/>
                             <w:r>
                               <w:rPr>
                                 <w:rFonts w:ascii="Arial" w:eastAsia="Times New Roman" w:hAnsi="Arial" w:cs="Arial"/>
@@ -13579,7 +13806,6 @@
                               </w:rPr>
                               <w:br/>
                             </w:r>
-                            <w:proofErr w:type="spellStart"/>
                             <w:r>
                               <w:rPr>
                                 <w:rFonts w:ascii="Arial" w:eastAsia="Times New Roman" w:hAnsi="Arial" w:cs="Arial"/>
@@ -13607,7 +13833,6 @@
                               </w:rPr>
                               <w:t>use</w:t>
                             </w:r>
-                            <w:proofErr w:type="spellEnd"/>
                             <w:r>
                               <w:rPr>
                                 <w:rFonts w:ascii="Arial" w:eastAsia="Times New Roman" w:hAnsi="Arial" w:cs="Arial"/>
@@ -13617,7 +13842,6 @@
                               </w:rPr>
                               <w:t>(</w:t>
                             </w:r>
-                            <w:proofErr w:type="spellStart"/>
                             <w:r>
                               <w:rPr>
                                 <w:rFonts w:ascii="Arial" w:eastAsia="Times New Roman" w:hAnsi="Arial" w:cs="Arial"/>
@@ -13647,7 +13871,6 @@
                               </w:rPr>
                               <w:t>static</w:t>
                             </w:r>
-                            <w:proofErr w:type="spellEnd"/>
                             <w:r>
                               <w:rPr>
                                 <w:rFonts w:ascii="Arial" w:eastAsia="Times New Roman" w:hAnsi="Arial" w:cs="Arial"/>
@@ -13657,7 +13880,6 @@
                               </w:rPr>
                               <w:t>(</w:t>
                             </w:r>
-                            <w:proofErr w:type="spellStart"/>
                             <w:r>
                               <w:rPr>
                                 <w:rFonts w:ascii="Arial" w:eastAsia="Times New Roman" w:hAnsi="Arial" w:cs="Arial"/>
@@ -13685,7 +13907,6 @@
                               </w:rPr>
                               <w:t>join</w:t>
                             </w:r>
-                            <w:proofErr w:type="spellEnd"/>
                             <w:r>
                               <w:rPr>
                                 <w:rFonts w:ascii="Arial" w:eastAsia="Times New Roman" w:hAnsi="Arial" w:cs="Arial"/>
@@ -13702,19 +13923,8 @@
                                 <w:sz w:val="22"/>
                                 <w:lang w:eastAsia="ca-ES"/>
                               </w:rPr>
-                              <w:t>__</w:t>
+                              <w:t>__dirname</w:t>
                             </w:r>
-                            <w:proofErr w:type="spellStart"/>
-                            <w:r>
-                              <w:rPr>
-                                <w:rFonts w:ascii="Arial" w:eastAsia="Times New Roman" w:hAnsi="Arial" w:cs="Arial"/>
-                                <w:color w:val="830091"/>
-                                <w:sz w:val="22"/>
-                                <w:lang w:eastAsia="ca-ES"/>
-                              </w:rPr>
-                              <w:t>dirname</w:t>
-                            </w:r>
-                            <w:proofErr w:type="spellEnd"/>
                             <w:r>
                               <w:rPr>
                                 <w:rFonts w:ascii="Arial" w:eastAsia="Times New Roman" w:hAnsi="Arial" w:cs="Arial"/>
@@ -13731,27 +13941,7 @@
                                 <w:sz w:val="22"/>
                                 <w:lang w:eastAsia="ca-ES"/>
                               </w:rPr>
-                              <w:t>'</w:t>
-                            </w:r>
-                            <w:proofErr w:type="spellStart"/>
-                            <w:r>
-                              <w:rPr>
-                                <w:rFonts w:ascii="Arial" w:eastAsia="Times New Roman" w:hAnsi="Arial" w:cs="Arial"/>
-                                <w:color w:val="067D17"/>
-                                <w:sz w:val="22"/>
-                                <w:lang w:eastAsia="ca-ES"/>
-                              </w:rPr>
-                              <w:t>src</w:t>
-                            </w:r>
-                            <w:proofErr w:type="spellEnd"/>
-                            <w:r>
-                              <w:rPr>
-                                <w:rFonts w:ascii="Arial" w:eastAsia="Times New Roman" w:hAnsi="Arial" w:cs="Arial"/>
-                                <w:color w:val="067D17"/>
-                                <w:sz w:val="22"/>
-                                <w:lang w:eastAsia="ca-ES"/>
-                              </w:rPr>
-                              <w:t>'</w:t>
+                              <w:t>'src'</w:t>
                             </w:r>
                             <w:r>
                               <w:rPr>
@@ -13816,7 +14006,6 @@
                                 <w:lang w:eastAsia="ca-ES"/>
                               </w:rPr>
                             </w:pPr>
-                            <w:proofErr w:type="spellStart"/>
                             <w:r>
                               <w:rPr>
                                 <w:rFonts w:ascii="Arial" w:eastAsia="Times New Roman" w:hAnsi="Arial" w:cs="Arial"/>
@@ -13844,7 +14033,6 @@
                               </w:rPr>
                               <w:t>get</w:t>
                             </w:r>
-                            <w:proofErr w:type="spellEnd"/>
                             <w:r>
                               <w:rPr>
                                 <w:rFonts w:ascii="Arial" w:eastAsia="Times New Roman" w:hAnsi="Arial" w:cs="Arial"/>
@@ -13872,7 +14060,6 @@
                               </w:rPr>
                               <w:t xml:space="preserve">, </w:t>
                             </w:r>
-                            <w:proofErr w:type="spellStart"/>
                             <w:r>
                               <w:rPr>
                                 <w:rFonts w:ascii="Arial" w:eastAsia="Times New Roman" w:hAnsi="Arial" w:cs="Arial"/>
@@ -13880,17 +14067,35 @@
                                 <w:sz w:val="22"/>
                                 <w:lang w:eastAsia="ca-ES"/>
                               </w:rPr>
-                              <w:t>function</w:t>
+                              <w:t xml:space="preserve">function </w:t>
                             </w:r>
-                            <w:proofErr w:type="spellEnd"/>
                             <w:r>
                               <w:rPr>
                                 <w:rFonts w:ascii="Arial" w:eastAsia="Times New Roman" w:hAnsi="Arial" w:cs="Arial"/>
-                                <w:color w:val="0033B3"/>
+                                <w:color w:val="080808"/>
                                 <w:sz w:val="22"/>
                                 <w:lang w:eastAsia="ca-ES"/>
                               </w:rPr>
-                              <w:t xml:space="preserve"> </w:t>
+                              <w:t>(req, res) {</w:t>
+                            </w:r>
+                            <w:r>
+                              <w:rPr>
+                                <w:rFonts w:ascii="Arial" w:eastAsia="Times New Roman" w:hAnsi="Arial" w:cs="Arial"/>
+                                <w:color w:val="080808"/>
+                                <w:sz w:val="22"/>
+                                <w:lang w:eastAsia="ca-ES"/>
+                              </w:rPr>
+                              <w:br/>
+                              <w:t xml:space="preserve">  res.</w:t>
+                            </w:r>
+                            <w:r>
+                              <w:rPr>
+                                <w:rFonts w:ascii="Arial" w:eastAsia="Times New Roman" w:hAnsi="Arial" w:cs="Arial"/>
+                                <w:color w:val="914C07"/>
+                                <w:sz w:val="22"/>
+                                <w:lang w:eastAsia="ca-ES"/>
+                              </w:rPr>
+                              <w:t>sendFile</w:t>
                             </w:r>
                             <w:r>
                               <w:rPr>
@@ -13901,66 +14106,6 @@
                               </w:rPr>
                               <w:t>(</w:t>
                             </w:r>
-                            <w:proofErr w:type="spellStart"/>
-                            <w:r>
-                              <w:rPr>
-                                <w:rFonts w:ascii="Arial" w:eastAsia="Times New Roman" w:hAnsi="Arial" w:cs="Arial"/>
-                                <w:color w:val="080808"/>
-                                <w:sz w:val="22"/>
-                                <w:lang w:eastAsia="ca-ES"/>
-                              </w:rPr>
-                              <w:t>req</w:t>
-                            </w:r>
-                            <w:proofErr w:type="spellEnd"/>
-                            <w:r>
-                              <w:rPr>
-                                <w:rFonts w:ascii="Arial" w:eastAsia="Times New Roman" w:hAnsi="Arial" w:cs="Arial"/>
-                                <w:color w:val="080808"/>
-                                <w:sz w:val="22"/>
-                                <w:lang w:eastAsia="ca-ES"/>
-                              </w:rPr>
-                              <w:t>, res) {</w:t>
-                            </w:r>
-                            <w:r>
-                              <w:rPr>
-                                <w:rFonts w:ascii="Arial" w:eastAsia="Times New Roman" w:hAnsi="Arial" w:cs="Arial"/>
-                                <w:color w:val="080808"/>
-                                <w:sz w:val="22"/>
-                                <w:lang w:eastAsia="ca-ES"/>
-                              </w:rPr>
-                              <w:br/>
-                              <w:t xml:space="preserve">  </w:t>
-                            </w:r>
-                            <w:proofErr w:type="spellStart"/>
-                            <w:r>
-                              <w:rPr>
-                                <w:rFonts w:ascii="Arial" w:eastAsia="Times New Roman" w:hAnsi="Arial" w:cs="Arial"/>
-                                <w:color w:val="080808"/>
-                                <w:sz w:val="22"/>
-                                <w:lang w:eastAsia="ca-ES"/>
-                              </w:rPr>
-                              <w:t>res.</w:t>
-                            </w:r>
-                            <w:r>
-                              <w:rPr>
-                                <w:rFonts w:ascii="Arial" w:eastAsia="Times New Roman" w:hAnsi="Arial" w:cs="Arial"/>
-                                <w:color w:val="914C07"/>
-                                <w:sz w:val="22"/>
-                                <w:lang w:eastAsia="ca-ES"/>
-                              </w:rPr>
-                              <w:t>sendFile</w:t>
-                            </w:r>
-                            <w:proofErr w:type="spellEnd"/>
-                            <w:r>
-                              <w:rPr>
-                                <w:rFonts w:ascii="Arial" w:eastAsia="Times New Roman" w:hAnsi="Arial" w:cs="Arial"/>
-                                <w:color w:val="080808"/>
-                                <w:sz w:val="22"/>
-                                <w:lang w:eastAsia="ca-ES"/>
-                              </w:rPr>
-                              <w:t>(</w:t>
-                            </w:r>
-                            <w:proofErr w:type="spellStart"/>
                             <w:r>
                               <w:rPr>
                                 <w:rFonts w:ascii="Arial" w:eastAsia="Times New Roman" w:hAnsi="Arial" w:cs="Arial"/>
@@ -13988,7 +14133,6 @@
                               </w:rPr>
                               <w:t>join</w:t>
                             </w:r>
-                            <w:proofErr w:type="spellEnd"/>
                             <w:r>
                               <w:rPr>
                                 <w:rFonts w:ascii="Arial" w:eastAsia="Times New Roman" w:hAnsi="Arial" w:cs="Arial"/>
@@ -14005,19 +14149,8 @@
                                 <w:sz w:val="22"/>
                                 <w:lang w:eastAsia="ca-ES"/>
                               </w:rPr>
-                              <w:t>__</w:t>
+                              <w:t>__dirname</w:t>
                             </w:r>
-                            <w:proofErr w:type="spellStart"/>
-                            <w:r>
-                              <w:rPr>
-                                <w:rFonts w:ascii="Arial" w:eastAsia="Times New Roman" w:hAnsi="Arial" w:cs="Arial"/>
-                                <w:color w:val="830091"/>
-                                <w:sz w:val="22"/>
-                                <w:lang w:eastAsia="ca-ES"/>
-                              </w:rPr>
-                              <w:t>dirname</w:t>
-                            </w:r>
-                            <w:proofErr w:type="spellEnd"/>
                             <w:r>
                               <w:rPr>
                                 <w:rFonts w:ascii="Arial" w:eastAsia="Times New Roman" w:hAnsi="Arial" w:cs="Arial"/>
@@ -14130,7 +14263,6 @@
                                 <w:sz w:val="22"/>
                               </w:rPr>
                             </w:pPr>
-                            <w:proofErr w:type="spellStart"/>
                             <w:r>
                               <w:rPr>
                                 <w:rFonts w:ascii="Arial" w:eastAsia="Times New Roman" w:hAnsi="Arial" w:cs="Arial"/>
@@ -14160,7 +14292,6 @@
                               </w:rPr>
                               <w:t>createServer</w:t>
                             </w:r>
-                            <w:proofErr w:type="spellEnd"/>
                             <w:r>
                               <w:rPr>
                                 <w:rFonts w:ascii="Arial" w:eastAsia="Times New Roman" w:hAnsi="Arial" w:cs="Arial"/>
@@ -14188,7 +14319,6 @@
                               </w:rPr>
                               <w:t>).</w:t>
                             </w:r>
-                            <w:proofErr w:type="spellStart"/>
                             <w:r>
                               <w:rPr>
                                 <w:rFonts w:ascii="Arial" w:eastAsia="Times New Roman" w:hAnsi="Arial" w:cs="Arial"/>
@@ -14198,7 +14328,6 @@
                               </w:rPr>
                               <w:t>listen</w:t>
                             </w:r>
-                            <w:proofErr w:type="spellEnd"/>
                             <w:r>
                               <w:rPr>
                                 <w:rFonts w:ascii="Arial" w:eastAsia="Times New Roman" w:hAnsi="Arial" w:cs="Arial"/>
@@ -15352,7 +15481,11 @@
         <w:t>2</w:t>
       </w:r>
       <w:r>
-        <w:t xml:space="preserve"> Arxiu .</w:t>
+        <w:t xml:space="preserve"> </w:t>
+      </w:r>
+      <w:r>
+        <w:lastRenderedPageBreak/>
+        <w:t>Arxiu .</w:t>
       </w:r>
       <w:proofErr w:type="spellStart"/>
       <w:r>
@@ -15476,27 +15609,7 @@
                                 <w:sz w:val="22"/>
                                 <w:lang w:eastAsia="ca-ES"/>
                               </w:rPr>
-                              <w:t>'</w:t>
-                            </w:r>
-                            <w:proofErr w:type="spellStart"/>
-                            <w:r>
-                              <w:rPr>
-                                <w:rFonts w:ascii="Arial" w:eastAsia="Times New Roman" w:hAnsi="Arial" w:cs="Arial"/>
-                                <w:color w:val="067D17"/>
-                                <w:sz w:val="22"/>
-                                <w:lang w:eastAsia="ca-ES"/>
-                              </w:rPr>
-                              <w:t>localhost</w:t>
-                            </w:r>
-                            <w:proofErr w:type="spellEnd"/>
-                            <w:r>
-                              <w:rPr>
-                                <w:rFonts w:ascii="Arial" w:eastAsia="Times New Roman" w:hAnsi="Arial" w:cs="Arial"/>
-                                <w:color w:val="067D17"/>
-                                <w:sz w:val="22"/>
-                                <w:lang w:eastAsia="ca-ES"/>
-                              </w:rPr>
-                              <w:t>'</w:t>
+                              <w:t>'localhost'</w:t>
                             </w:r>
                             <w:r>
                               <w:rPr>
@@ -16067,7 +16180,6 @@
         <w:rPr>
           <w:noProof/>
         </w:rPr>
-        <w:lastRenderedPageBreak/>
         <mc:AlternateContent>
           <mc:Choice Requires="wps">
             <w:drawing>
@@ -16158,7 +16270,6 @@
                               </w:rPr>
                               <w:t>).</w:t>
                             </w:r>
-                            <w:proofErr w:type="spellStart"/>
                             <w:r>
                               <w:rPr>
                                 <w:rFonts w:ascii="Arial" w:hAnsi="Arial" w:cs="Arial"/>
@@ -16171,7 +16282,6 @@
                               </w:rPr>
                               <w:t>config</w:t>
                             </w:r>
-                            <w:proofErr w:type="spellEnd"/>
                             <w:r>
                               <w:rPr>
                                 <w:rFonts w:ascii="Arial" w:hAnsi="Arial" w:cs="Arial"/>
@@ -16537,7 +16647,6 @@
                               </w:rPr>
                               <w:t xml:space="preserve">const </w:t>
                             </w:r>
-                            <w:proofErr w:type="spellStart"/>
                             <w:r>
                               <w:rPr>
                                 <w:rFonts w:ascii="Arial" w:eastAsia="Times New Roman" w:hAnsi="Arial" w:cs="Arial"/>
@@ -16545,17 +16654,7 @@
                                 <w:sz w:val="22"/>
                                 <w:lang w:eastAsia="ca-ES"/>
                               </w:rPr>
-                              <w:t>DBFunctions</w:t>
-                            </w:r>
-                            <w:proofErr w:type="spellEnd"/>
-                            <w:r>
-                              <w:rPr>
-                                <w:rFonts w:ascii="Arial" w:eastAsia="Times New Roman" w:hAnsi="Arial" w:cs="Arial"/>
-                                <w:color w:val="830091"/>
-                                <w:sz w:val="22"/>
-                                <w:lang w:eastAsia="ca-ES"/>
-                              </w:rPr>
-                              <w:t xml:space="preserve"> </w:t>
+                              <w:t xml:space="preserve">DBFunctions </w:t>
                             </w:r>
                             <w:r>
                               <w:rPr>
@@ -16664,7 +16763,6 @@
                                 <w:lang w:eastAsia="ca-ES"/>
                               </w:rPr>
                             </w:pPr>
-                            <w:proofErr w:type="spellStart"/>
                             <w:r>
                               <w:rPr>
                                 <w:rFonts w:ascii="Arial" w:eastAsia="Times New Roman" w:hAnsi="Arial" w:cs="Arial"/>
@@ -16692,7 +16790,6 @@
                               </w:rPr>
                               <w:t>post</w:t>
                             </w:r>
-                            <w:proofErr w:type="spellEnd"/>
                             <w:r>
                               <w:rPr>
                                 <w:rFonts w:ascii="Arial" w:eastAsia="Times New Roman" w:hAnsi="Arial" w:cs="Arial"/>
@@ -16709,27 +16806,7 @@
                                 <w:sz w:val="22"/>
                                 <w:lang w:eastAsia="ca-ES"/>
                               </w:rPr>
-                              <w:t>'/</w:t>
-                            </w:r>
-                            <w:proofErr w:type="spellStart"/>
-                            <w:r>
-                              <w:rPr>
-                                <w:rFonts w:ascii="Arial" w:eastAsia="Times New Roman" w:hAnsi="Arial" w:cs="Arial"/>
-                                <w:color w:val="067D17"/>
-                                <w:sz w:val="22"/>
-                                <w:lang w:eastAsia="ca-ES"/>
-                              </w:rPr>
-                              <w:t>getUsuari</w:t>
-                            </w:r>
-                            <w:proofErr w:type="spellEnd"/>
-                            <w:r>
-                              <w:rPr>
-                                <w:rFonts w:ascii="Arial" w:eastAsia="Times New Roman" w:hAnsi="Arial" w:cs="Arial"/>
-                                <w:color w:val="067D17"/>
-                                <w:sz w:val="22"/>
-                                <w:lang w:eastAsia="ca-ES"/>
-                              </w:rPr>
-                              <w:t>'</w:t>
+                              <w:t>'/getUsuari'</w:t>
                             </w:r>
                             <w:r>
                               <w:rPr>
@@ -16740,7 +16817,6 @@
                               </w:rPr>
                               <w:t xml:space="preserve">, </w:t>
                             </w:r>
-                            <w:proofErr w:type="spellStart"/>
                             <w:r>
                               <w:rPr>
                                 <w:rFonts w:ascii="Arial" w:eastAsia="Times New Roman" w:hAnsi="Arial" w:cs="Arial"/>
@@ -16748,17 +16824,7 @@
                                 <w:sz w:val="22"/>
                                 <w:lang w:eastAsia="ca-ES"/>
                               </w:rPr>
-                              <w:t>async</w:t>
-                            </w:r>
-                            <w:proofErr w:type="spellEnd"/>
-                            <w:r>
-                              <w:rPr>
-                                <w:rFonts w:ascii="Arial" w:eastAsia="Times New Roman" w:hAnsi="Arial" w:cs="Arial"/>
-                                <w:color w:val="0033B3"/>
-                                <w:sz w:val="22"/>
-                                <w:lang w:eastAsia="ca-ES"/>
-                              </w:rPr>
-                              <w:t xml:space="preserve"> </w:t>
+                              <w:t xml:space="preserve">async </w:t>
                             </w:r>
                             <w:r>
                               <w:rPr>
@@ -16767,27 +16833,7 @@
                                 <w:sz w:val="22"/>
                                 <w:lang w:eastAsia="ca-ES"/>
                               </w:rPr>
-                              <w:t>(</w:t>
-                            </w:r>
-                            <w:proofErr w:type="spellStart"/>
-                            <w:r>
-                              <w:rPr>
-                                <w:rFonts w:ascii="Arial" w:eastAsia="Times New Roman" w:hAnsi="Arial" w:cs="Arial"/>
-                                <w:color w:val="080808"/>
-                                <w:sz w:val="22"/>
-                                <w:lang w:eastAsia="ca-ES"/>
-                              </w:rPr>
-                              <w:t>req</w:t>
-                            </w:r>
-                            <w:proofErr w:type="spellEnd"/>
-                            <w:r>
-                              <w:rPr>
-                                <w:rFonts w:ascii="Arial" w:eastAsia="Times New Roman" w:hAnsi="Arial" w:cs="Arial"/>
-                                <w:color w:val="080808"/>
-                                <w:sz w:val="22"/>
-                                <w:lang w:eastAsia="ca-ES"/>
-                              </w:rPr>
-                              <w:t>, res) =&gt; {</w:t>
+                              <w:t>(req, res) =&gt; {</w:t>
                             </w:r>
                             <w:r>
                               <w:rPr>
@@ -16799,7 +16845,6 @@
                               <w:br/>
                               <w:t xml:space="preserve">  </w:t>
                             </w:r>
-                            <w:proofErr w:type="spellStart"/>
                             <w:r>
                               <w:rPr>
                                 <w:rFonts w:ascii="Arial" w:eastAsia="Times New Roman" w:hAnsi="Arial" w:cs="Arial"/>
@@ -16827,7 +16872,6 @@
                               </w:rPr>
                               <w:t>GetUser</w:t>
                             </w:r>
-                            <w:proofErr w:type="spellEnd"/>
                             <w:r>
                               <w:rPr>
                                 <w:rFonts w:ascii="Arial" w:eastAsia="Times New Roman" w:hAnsi="Arial" w:cs="Arial"/>
@@ -16835,27 +16879,7 @@
                                 <w:sz w:val="22"/>
                                 <w:lang w:eastAsia="ca-ES"/>
                               </w:rPr>
-                              <w:t>(</w:t>
-                            </w:r>
-                            <w:proofErr w:type="spellStart"/>
-                            <w:r>
-                              <w:rPr>
-                                <w:rFonts w:ascii="Arial" w:eastAsia="Times New Roman" w:hAnsi="Arial" w:cs="Arial"/>
-                                <w:color w:val="080808"/>
-                                <w:sz w:val="22"/>
-                                <w:lang w:eastAsia="ca-ES"/>
-                              </w:rPr>
-                              <w:t>req</w:t>
-                            </w:r>
-                            <w:proofErr w:type="spellEnd"/>
-                            <w:r>
-                              <w:rPr>
-                                <w:rFonts w:ascii="Arial" w:eastAsia="Times New Roman" w:hAnsi="Arial" w:cs="Arial"/>
-                                <w:color w:val="080808"/>
-                                <w:sz w:val="22"/>
-                                <w:lang w:eastAsia="ca-ES"/>
-                              </w:rPr>
-                              <w:t>, res);</w:t>
+                              <w:t>(req, res);</w:t>
                             </w:r>
                             <w:r>
                               <w:rPr>
@@ -16885,7 +16909,6 @@
                               </w:rPr>
                               <w:br/>
                             </w:r>
-                            <w:proofErr w:type="spellStart"/>
                             <w:r>
                               <w:rPr>
                                 <w:rFonts w:ascii="Arial" w:eastAsia="Times New Roman" w:hAnsi="Arial" w:cs="Arial"/>
@@ -16913,7 +16936,6 @@
                               </w:rPr>
                               <w:t>post</w:t>
                             </w:r>
-                            <w:proofErr w:type="spellEnd"/>
                             <w:r>
                               <w:rPr>
                                 <w:rFonts w:ascii="Arial" w:eastAsia="Times New Roman" w:hAnsi="Arial" w:cs="Arial"/>
@@ -16930,27 +16952,7 @@
                                 <w:sz w:val="22"/>
                                 <w:lang w:eastAsia="ca-ES"/>
                               </w:rPr>
-                              <w:t>'/</w:t>
-                            </w:r>
-                            <w:proofErr w:type="spellStart"/>
-                            <w:r>
-                              <w:rPr>
-                                <w:rFonts w:ascii="Arial" w:eastAsia="Times New Roman" w:hAnsi="Arial" w:cs="Arial"/>
-                                <w:color w:val="067D17"/>
-                                <w:sz w:val="22"/>
-                                <w:lang w:eastAsia="ca-ES"/>
-                              </w:rPr>
-                              <w:t>preguntesUsuari</w:t>
-                            </w:r>
-                            <w:proofErr w:type="spellEnd"/>
-                            <w:r>
-                              <w:rPr>
-                                <w:rFonts w:ascii="Arial" w:eastAsia="Times New Roman" w:hAnsi="Arial" w:cs="Arial"/>
-                                <w:color w:val="067D17"/>
-                                <w:sz w:val="22"/>
-                                <w:lang w:eastAsia="ca-ES"/>
-                              </w:rPr>
-                              <w:t>'</w:t>
+                              <w:t>'/preguntesUsuari'</w:t>
                             </w:r>
                             <w:r>
                               <w:rPr>
@@ -16961,7 +16963,6 @@
                               </w:rPr>
                               <w:t xml:space="preserve">, </w:t>
                             </w:r>
-                            <w:proofErr w:type="spellStart"/>
                             <w:r>
                               <w:rPr>
                                 <w:rFonts w:ascii="Arial" w:eastAsia="Times New Roman" w:hAnsi="Arial" w:cs="Arial"/>
@@ -16969,17 +16970,7 @@
                                 <w:sz w:val="22"/>
                                 <w:lang w:eastAsia="ca-ES"/>
                               </w:rPr>
-                              <w:t>function</w:t>
-                            </w:r>
-                            <w:proofErr w:type="spellEnd"/>
-                            <w:r>
-                              <w:rPr>
-                                <w:rFonts w:ascii="Arial" w:eastAsia="Times New Roman" w:hAnsi="Arial" w:cs="Arial"/>
-                                <w:color w:val="0033B3"/>
-                                <w:sz w:val="22"/>
-                                <w:lang w:eastAsia="ca-ES"/>
-                              </w:rPr>
-                              <w:t xml:space="preserve"> </w:t>
+                              <w:t xml:space="preserve">function </w:t>
                             </w:r>
                             <w:r>
                               <w:rPr>
@@ -16988,27 +16979,7 @@
                                 <w:sz w:val="22"/>
                                 <w:lang w:eastAsia="ca-ES"/>
                               </w:rPr>
-                              <w:t>(</w:t>
-                            </w:r>
-                            <w:proofErr w:type="spellStart"/>
-                            <w:r>
-                              <w:rPr>
-                                <w:rFonts w:ascii="Arial" w:eastAsia="Times New Roman" w:hAnsi="Arial" w:cs="Arial"/>
-                                <w:color w:val="080808"/>
-                                <w:sz w:val="22"/>
-                                <w:lang w:eastAsia="ca-ES"/>
-                              </w:rPr>
-                              <w:t>req</w:t>
-                            </w:r>
-                            <w:proofErr w:type="spellEnd"/>
-                            <w:r>
-                              <w:rPr>
-                                <w:rFonts w:ascii="Arial" w:eastAsia="Times New Roman" w:hAnsi="Arial" w:cs="Arial"/>
-                                <w:color w:val="080808"/>
-                                <w:sz w:val="22"/>
-                                <w:lang w:eastAsia="ca-ES"/>
-                              </w:rPr>
-                              <w:t>, res) {</w:t>
+                              <w:t>(req, res) {</w:t>
                             </w:r>
                             <w:r>
                               <w:rPr>
@@ -17020,7 +16991,6 @@
                               <w:br/>
                               <w:t xml:space="preserve">  </w:t>
                             </w:r>
-                            <w:proofErr w:type="spellStart"/>
                             <w:r>
                               <w:rPr>
                                 <w:rFonts w:ascii="Arial" w:eastAsia="Times New Roman" w:hAnsi="Arial" w:cs="Arial"/>
@@ -17048,7 +17018,6 @@
                               </w:rPr>
                               <w:t>InsertPreguntes</w:t>
                             </w:r>
-                            <w:proofErr w:type="spellEnd"/>
                             <w:r>
                               <w:rPr>
                                 <w:rFonts w:ascii="Arial" w:eastAsia="Times New Roman" w:hAnsi="Arial" w:cs="Arial"/>
@@ -17056,27 +17025,7 @@
                                 <w:sz w:val="22"/>
                                 <w:lang w:eastAsia="ca-ES"/>
                               </w:rPr>
-                              <w:t>(</w:t>
-                            </w:r>
-                            <w:proofErr w:type="spellStart"/>
-                            <w:r>
-                              <w:rPr>
-                                <w:rFonts w:ascii="Arial" w:eastAsia="Times New Roman" w:hAnsi="Arial" w:cs="Arial"/>
-                                <w:color w:val="080808"/>
-                                <w:sz w:val="22"/>
-                                <w:lang w:eastAsia="ca-ES"/>
-                              </w:rPr>
-                              <w:t>req</w:t>
-                            </w:r>
-                            <w:proofErr w:type="spellEnd"/>
-                            <w:r>
-                              <w:rPr>
-                                <w:rFonts w:ascii="Arial" w:eastAsia="Times New Roman" w:hAnsi="Arial" w:cs="Arial"/>
-                                <w:color w:val="080808"/>
-                                <w:sz w:val="22"/>
-                                <w:lang w:eastAsia="ca-ES"/>
-                              </w:rPr>
-                              <w:t>, res);</w:t>
+                              <w:t>(req, res);</w:t>
                             </w:r>
                             <w:r>
                               <w:rPr>
@@ -17106,7 +17055,6 @@
                               </w:rPr>
                               <w:br/>
                             </w:r>
-                            <w:proofErr w:type="spellStart"/>
                             <w:r>
                               <w:rPr>
                                 <w:rFonts w:ascii="Arial" w:eastAsia="Times New Roman" w:hAnsi="Arial" w:cs="Arial"/>
@@ -17134,7 +17082,6 @@
                               </w:rPr>
                               <w:t>post</w:t>
                             </w:r>
-                            <w:proofErr w:type="spellEnd"/>
                             <w:r>
                               <w:rPr>
                                 <w:rFonts w:ascii="Arial" w:eastAsia="Times New Roman" w:hAnsi="Arial" w:cs="Arial"/>
@@ -17151,27 +17098,7 @@
                                 <w:sz w:val="22"/>
                                 <w:lang w:eastAsia="ca-ES"/>
                               </w:rPr>
-                              <w:t>'/</w:t>
-                            </w:r>
-                            <w:proofErr w:type="spellStart"/>
-                            <w:r>
-                              <w:rPr>
-                                <w:rFonts w:ascii="Arial" w:eastAsia="Times New Roman" w:hAnsi="Arial" w:cs="Arial"/>
-                                <w:color w:val="067D17"/>
-                                <w:sz w:val="22"/>
-                                <w:lang w:eastAsia="ca-ES"/>
-                              </w:rPr>
-                              <w:t>updatePuntuacio</w:t>
-                            </w:r>
-                            <w:proofErr w:type="spellEnd"/>
-                            <w:r>
-                              <w:rPr>
-                                <w:rFonts w:ascii="Arial" w:eastAsia="Times New Roman" w:hAnsi="Arial" w:cs="Arial"/>
-                                <w:color w:val="067D17"/>
-                                <w:sz w:val="22"/>
-                                <w:lang w:eastAsia="ca-ES"/>
-                              </w:rPr>
-                              <w:t>'</w:t>
+                              <w:t>'/updatePuntuacio'</w:t>
                             </w:r>
                             <w:r>
                               <w:rPr>
@@ -17182,7 +17109,6 @@
                               </w:rPr>
                               <w:t xml:space="preserve">, </w:t>
                             </w:r>
-                            <w:proofErr w:type="spellStart"/>
                             <w:r>
                               <w:rPr>
                                 <w:rFonts w:ascii="Arial" w:eastAsia="Times New Roman" w:hAnsi="Arial" w:cs="Arial"/>
@@ -17190,17 +17116,7 @@
                                 <w:sz w:val="22"/>
                                 <w:lang w:eastAsia="ca-ES"/>
                               </w:rPr>
-                              <w:t>function</w:t>
-                            </w:r>
-                            <w:proofErr w:type="spellEnd"/>
-                            <w:r>
-                              <w:rPr>
-                                <w:rFonts w:ascii="Arial" w:eastAsia="Times New Roman" w:hAnsi="Arial" w:cs="Arial"/>
-                                <w:color w:val="0033B3"/>
-                                <w:sz w:val="22"/>
-                                <w:lang w:eastAsia="ca-ES"/>
-                              </w:rPr>
-                              <w:t xml:space="preserve"> </w:t>
+                              <w:t xml:space="preserve">function </w:t>
                             </w:r>
                             <w:r>
                               <w:rPr>
@@ -17209,27 +17125,7 @@
                                 <w:sz w:val="22"/>
                                 <w:lang w:eastAsia="ca-ES"/>
                               </w:rPr>
-                              <w:t>(</w:t>
-                            </w:r>
-                            <w:proofErr w:type="spellStart"/>
-                            <w:r>
-                              <w:rPr>
-                                <w:rFonts w:ascii="Arial" w:eastAsia="Times New Roman" w:hAnsi="Arial" w:cs="Arial"/>
-                                <w:color w:val="080808"/>
-                                <w:sz w:val="22"/>
-                                <w:lang w:eastAsia="ca-ES"/>
-                              </w:rPr>
-                              <w:t>req</w:t>
-                            </w:r>
-                            <w:proofErr w:type="spellEnd"/>
-                            <w:r>
-                              <w:rPr>
-                                <w:rFonts w:ascii="Arial" w:eastAsia="Times New Roman" w:hAnsi="Arial" w:cs="Arial"/>
-                                <w:color w:val="080808"/>
-                                <w:sz w:val="22"/>
-                                <w:lang w:eastAsia="ca-ES"/>
-                              </w:rPr>
-                              <w:t>, res) {</w:t>
+                              <w:t>(req, res) {</w:t>
                             </w:r>
                             <w:r>
                               <w:rPr>
@@ -17241,7 +17137,6 @@
                               <w:br/>
                               <w:t xml:space="preserve">  </w:t>
                             </w:r>
-                            <w:proofErr w:type="spellStart"/>
                             <w:r>
                               <w:rPr>
                                 <w:rFonts w:ascii="Arial" w:eastAsia="Times New Roman" w:hAnsi="Arial" w:cs="Arial"/>
@@ -17269,7 +17164,6 @@
                               </w:rPr>
                               <w:t>UpdatePuntuacio</w:t>
                             </w:r>
-                            <w:proofErr w:type="spellEnd"/>
                             <w:r>
                               <w:rPr>
                                 <w:rFonts w:ascii="Arial" w:eastAsia="Times New Roman" w:hAnsi="Arial" w:cs="Arial"/>
@@ -17277,27 +17171,7 @@
                                 <w:sz w:val="22"/>
                                 <w:lang w:eastAsia="ca-ES"/>
                               </w:rPr>
-                              <w:t>(</w:t>
-                            </w:r>
-                            <w:proofErr w:type="spellStart"/>
-                            <w:r>
-                              <w:rPr>
-                                <w:rFonts w:ascii="Arial" w:eastAsia="Times New Roman" w:hAnsi="Arial" w:cs="Arial"/>
-                                <w:color w:val="080808"/>
-                                <w:sz w:val="22"/>
-                                <w:lang w:eastAsia="ca-ES"/>
-                              </w:rPr>
-                              <w:t>req</w:t>
-                            </w:r>
-                            <w:proofErr w:type="spellEnd"/>
-                            <w:r>
-                              <w:rPr>
-                                <w:rFonts w:ascii="Arial" w:eastAsia="Times New Roman" w:hAnsi="Arial" w:cs="Arial"/>
-                                <w:color w:val="080808"/>
-                                <w:sz w:val="22"/>
-                                <w:lang w:eastAsia="ca-ES"/>
-                              </w:rPr>
-                              <w:t>, res);</w:t>
+                              <w:t>(req, res);</w:t>
                             </w:r>
                             <w:r>
                               <w:rPr>
@@ -18536,7 +18410,6 @@
                               </w:rPr>
                               <w:t xml:space="preserve">const </w:t>
                             </w:r>
-                            <w:proofErr w:type="spellStart"/>
                             <w:r>
                               <w:rPr>
                                 <w:rFonts w:ascii="Arial" w:eastAsia="Times New Roman" w:hAnsi="Arial" w:cs="Arial"/>
@@ -18544,17 +18417,7 @@
                                 <w:sz w:val="22"/>
                                 <w:lang w:eastAsia="ca-ES"/>
                               </w:rPr>
-                              <w:t>serverPool</w:t>
-                            </w:r>
-                            <w:proofErr w:type="spellEnd"/>
-                            <w:r>
-                              <w:rPr>
-                                <w:rFonts w:ascii="Arial" w:eastAsia="Times New Roman" w:hAnsi="Arial" w:cs="Arial"/>
-                                <w:color w:val="2A8C7C"/>
-                                <w:sz w:val="22"/>
-                                <w:lang w:eastAsia="ca-ES"/>
-                              </w:rPr>
-                              <w:t xml:space="preserve"> </w:t>
+                              <w:t xml:space="preserve">serverPool </w:t>
                             </w:r>
                             <w:r>
                               <w:rPr>
@@ -18565,7 +18428,6 @@
                               </w:rPr>
                               <w:t xml:space="preserve">= </w:t>
                             </w:r>
-                            <w:proofErr w:type="spellStart"/>
                             <w:r>
                               <w:rPr>
                                 <w:rFonts w:ascii="Arial" w:eastAsia="Times New Roman" w:hAnsi="Arial" w:cs="Arial"/>
@@ -18595,7 +18457,6 @@
                               </w:rPr>
                               <w:t>createPool</w:t>
                             </w:r>
-                            <w:proofErr w:type="spellEnd"/>
                             <w:r>
                               <w:rPr>
                                 <w:rFonts w:ascii="Arial" w:eastAsia="Times New Roman" w:hAnsi="Arial" w:cs="Arial"/>
@@ -18633,7 +18494,6 @@
                               </w:rPr>
                               <w:t xml:space="preserve">: </w:t>
                             </w:r>
-                            <w:proofErr w:type="spellStart"/>
                             <w:r>
                               <w:rPr>
                                 <w:rFonts w:ascii="Arial" w:eastAsia="Times New Roman" w:hAnsi="Arial" w:cs="Arial"/>
@@ -18679,7 +18539,6 @@
                               </w:rPr>
                               <w:t>DB_HOST</w:t>
                             </w:r>
-                            <w:proofErr w:type="spellEnd"/>
                             <w:r>
                               <w:rPr>
                                 <w:rFonts w:ascii="Arial" w:eastAsia="Times New Roman" w:hAnsi="Arial" w:cs="Arial"/>
@@ -18717,7 +18576,6 @@
                               </w:rPr>
                               <w:t xml:space="preserve">: </w:t>
                             </w:r>
-                            <w:proofErr w:type="spellStart"/>
                             <w:r>
                               <w:rPr>
                                 <w:rFonts w:ascii="Arial" w:eastAsia="Times New Roman" w:hAnsi="Arial" w:cs="Arial"/>
@@ -18763,7 +18621,6 @@
                               </w:rPr>
                               <w:t>DB_USER</w:t>
                             </w:r>
-                            <w:proofErr w:type="spellEnd"/>
                             <w:r>
                               <w:rPr>
                                 <w:rFonts w:ascii="Arial" w:eastAsia="Times New Roman" w:hAnsi="Arial" w:cs="Arial"/>
@@ -18801,7 +18658,6 @@
                               </w:rPr>
                               <w:t xml:space="preserve">: </w:t>
                             </w:r>
-                            <w:proofErr w:type="spellStart"/>
                             <w:r>
                               <w:rPr>
                                 <w:rFonts w:ascii="Arial" w:eastAsia="Times New Roman" w:hAnsi="Arial" w:cs="Arial"/>
@@ -18847,7 +18703,6 @@
                               </w:rPr>
                               <w:t>DB_PWD</w:t>
                             </w:r>
-                            <w:proofErr w:type="spellEnd"/>
                             <w:r>
                               <w:rPr>
                                 <w:rFonts w:ascii="Arial" w:eastAsia="Times New Roman" w:hAnsi="Arial" w:cs="Arial"/>
@@ -18867,7 +18722,6 @@
                               <w:br/>
                               <w:t xml:space="preserve">  </w:t>
                             </w:r>
-                            <w:proofErr w:type="spellStart"/>
                             <w:r>
                               <w:rPr>
                                 <w:rFonts w:ascii="Arial" w:eastAsia="Times New Roman" w:hAnsi="Arial" w:cs="Arial"/>
@@ -18877,7 +18731,6 @@
                               </w:rPr>
                               <w:t>database</w:t>
                             </w:r>
-                            <w:proofErr w:type="spellEnd"/>
                             <w:r>
                               <w:rPr>
                                 <w:rFonts w:ascii="Arial" w:eastAsia="Times New Roman" w:hAnsi="Arial" w:cs="Arial"/>
@@ -18887,7 +18740,6 @@
                               </w:rPr>
                               <w:t xml:space="preserve">: </w:t>
                             </w:r>
-                            <w:proofErr w:type="spellStart"/>
                             <w:r>
                               <w:rPr>
                                 <w:rFonts w:ascii="Arial" w:eastAsia="Times New Roman" w:hAnsi="Arial" w:cs="Arial"/>
@@ -18933,7 +18785,6 @@
                               </w:rPr>
                               <w:t>DB_NAME</w:t>
                             </w:r>
-                            <w:proofErr w:type="spellEnd"/>
                             <w:r>
                               <w:rPr>
                                 <w:rFonts w:ascii="Arial" w:eastAsia="Times New Roman" w:hAnsi="Arial" w:cs="Arial"/>
@@ -19037,7 +18888,6 @@
                                 <w:lang w:eastAsia="ca-ES"/>
                               </w:rPr>
                             </w:pPr>
-                            <w:proofErr w:type="spellStart"/>
                             <w:r>
                               <w:rPr>
                                 <w:rFonts w:ascii="Arial" w:eastAsia="Times New Roman" w:hAnsi="Arial" w:cs="Arial"/>
@@ -19063,17 +18913,7 @@
                                 <w:sz w:val="22"/>
                                 <w:lang w:eastAsia="ca-ES"/>
                               </w:rPr>
-                              <w:t>exports</w:t>
-                            </w:r>
-                            <w:proofErr w:type="spellEnd"/>
-                            <w:r>
-                              <w:rPr>
-                                <w:rFonts w:ascii="Arial" w:eastAsia="Times New Roman" w:hAnsi="Arial" w:cs="Arial"/>
-                                <w:color w:val="871094"/>
-                                <w:sz w:val="22"/>
-                                <w:lang w:eastAsia="ca-ES"/>
-                              </w:rPr>
-                              <w:t xml:space="preserve"> </w:t>
+                              <w:t xml:space="preserve">exports </w:t>
                             </w:r>
                             <w:r>
                               <w:rPr>
@@ -19169,7 +19009,6 @@
                                 <w:lang w:eastAsia="ca-ES"/>
                               </w:rPr>
                             </w:pPr>
-                            <w:proofErr w:type="spellStart"/>
                             <w:r>
                               <w:rPr>
                                 <w:rFonts w:ascii="Arial" w:eastAsia="Times New Roman" w:hAnsi="Arial" w:cs="Arial"/>
@@ -19181,7 +19020,6 @@
                               </w:rPr>
                               <w:t>GetUser</w:t>
                             </w:r>
-                            <w:proofErr w:type="spellEnd"/>
                             <w:r>
                               <w:rPr>
                                 <w:rFonts w:ascii="Arial" w:eastAsia="Times New Roman" w:hAnsi="Arial" w:cs="Arial"/>
@@ -19189,27 +19027,7 @@
                                 <w:sz w:val="22"/>
                                 <w:lang w:eastAsia="ca-ES"/>
                               </w:rPr>
-                              <w:t>(</w:t>
-                            </w:r>
-                            <w:proofErr w:type="spellStart"/>
-                            <w:r>
-                              <w:rPr>
-                                <w:rFonts w:ascii="Arial" w:eastAsia="Times New Roman" w:hAnsi="Arial" w:cs="Arial"/>
-                                <w:color w:val="080808"/>
-                                <w:sz w:val="22"/>
-                                <w:lang w:eastAsia="ca-ES"/>
-                              </w:rPr>
-                              <w:t>req</w:t>
-                            </w:r>
-                            <w:proofErr w:type="spellEnd"/>
-                            <w:r>
-                              <w:rPr>
-                                <w:rFonts w:ascii="Arial" w:eastAsia="Times New Roman" w:hAnsi="Arial" w:cs="Arial"/>
-                                <w:color w:val="080808"/>
-                                <w:sz w:val="22"/>
-                                <w:lang w:eastAsia="ca-ES"/>
-                              </w:rPr>
-                              <w:t>, res) {</w:t>
+                              <w:t>(req, res) {</w:t>
                             </w:r>
                             <w:r>
                               <w:rPr>
@@ -19365,7 +19183,6 @@
                                 <w:lang w:eastAsia="ca-ES"/>
                               </w:rPr>
                             </w:pPr>
-                            <w:proofErr w:type="spellStart"/>
                             <w:r>
                               <w:rPr>
                                 <w:rFonts w:ascii="Arial" w:eastAsia="Times New Roman" w:hAnsi="Arial" w:cs="Arial"/>
@@ -19377,7 +19194,6 @@
                               </w:rPr>
                               <w:t>InsertPreguntes</w:t>
                             </w:r>
-                            <w:proofErr w:type="spellEnd"/>
                             <w:r>
                               <w:rPr>
                                 <w:rFonts w:ascii="Arial" w:eastAsia="Times New Roman" w:hAnsi="Arial" w:cs="Arial"/>
@@ -19385,27 +19201,7 @@
                                 <w:sz w:val="22"/>
                                 <w:lang w:eastAsia="ca-ES"/>
                               </w:rPr>
-                              <w:t>(</w:t>
-                            </w:r>
-                            <w:proofErr w:type="spellStart"/>
-                            <w:r>
-                              <w:rPr>
-                                <w:rFonts w:ascii="Arial" w:eastAsia="Times New Roman" w:hAnsi="Arial" w:cs="Arial"/>
-                                <w:color w:val="080808"/>
-                                <w:sz w:val="22"/>
-                                <w:lang w:eastAsia="ca-ES"/>
-                              </w:rPr>
-                              <w:t>req</w:t>
-                            </w:r>
-                            <w:proofErr w:type="spellEnd"/>
-                            <w:r>
-                              <w:rPr>
-                                <w:rFonts w:ascii="Arial" w:eastAsia="Times New Roman" w:hAnsi="Arial" w:cs="Arial"/>
-                                <w:color w:val="080808"/>
-                                <w:sz w:val="22"/>
-                                <w:lang w:eastAsia="ca-ES"/>
-                              </w:rPr>
-                              <w:t>, res) {</w:t>
+                              <w:t>(req, res) {</w:t>
                             </w:r>
                             <w:r>
                               <w:rPr>
@@ -19572,7 +19368,6 @@
                                 <w:lang w:eastAsia="ca-ES"/>
                               </w:rPr>
                             </w:pPr>
-                            <w:proofErr w:type="spellStart"/>
                             <w:r>
                               <w:rPr>
                                 <w:rFonts w:ascii="Arial" w:eastAsia="Times New Roman" w:hAnsi="Arial" w:cs="Arial"/>
@@ -19584,7 +19379,6 @@
                               </w:rPr>
                               <w:t>UpdatePuntuacio</w:t>
                             </w:r>
-                            <w:proofErr w:type="spellEnd"/>
                             <w:r>
                               <w:rPr>
                                 <w:rFonts w:ascii="Arial" w:eastAsia="Times New Roman" w:hAnsi="Arial" w:cs="Arial"/>
@@ -19592,27 +19386,7 @@
                                 <w:sz w:val="22"/>
                                 <w:lang w:eastAsia="ca-ES"/>
                               </w:rPr>
-                              <w:t>(</w:t>
-                            </w:r>
-                            <w:proofErr w:type="spellStart"/>
-                            <w:r>
-                              <w:rPr>
-                                <w:rFonts w:ascii="Arial" w:eastAsia="Times New Roman" w:hAnsi="Arial" w:cs="Arial"/>
-                                <w:color w:val="080808"/>
-                                <w:sz w:val="22"/>
-                                <w:lang w:eastAsia="ca-ES"/>
-                              </w:rPr>
-                              <w:t>req</w:t>
-                            </w:r>
-                            <w:proofErr w:type="spellEnd"/>
-                            <w:r>
-                              <w:rPr>
-                                <w:rFonts w:ascii="Arial" w:eastAsia="Times New Roman" w:hAnsi="Arial" w:cs="Arial"/>
-                                <w:color w:val="080808"/>
-                                <w:sz w:val="22"/>
-                                <w:lang w:eastAsia="ca-ES"/>
-                              </w:rPr>
-                              <w:t>, res) {</w:t>
+                              <w:t>(req, res) {</w:t>
                             </w:r>
                             <w:r>
                               <w:rPr>
@@ -21201,7 +20975,6 @@
                               </w:rPr>
                               <w:t xml:space="preserve">`nom` </w:t>
                             </w:r>
-                            <w:proofErr w:type="spellStart"/>
                             <w:r>
                               <w:rPr>
                                 <w:rFonts w:ascii="Arial" w:eastAsia="Times New Roman" w:hAnsi="Arial" w:cs="Arial"/>
@@ -21211,7 +20984,6 @@
                               </w:rPr>
                               <w:t>varchar</w:t>
                             </w:r>
-                            <w:proofErr w:type="spellEnd"/>
                             <w:r>
                               <w:rPr>
                                 <w:rFonts w:ascii="Arial" w:eastAsia="Times New Roman" w:hAnsi="Arial" w:cs="Arial"/>
@@ -21276,7 +21048,6 @@
                               </w:rPr>
                               <w:t xml:space="preserve">`edat` </w:t>
                             </w:r>
-                            <w:proofErr w:type="spellStart"/>
                             <w:r>
                               <w:rPr>
                                 <w:rFonts w:ascii="Arial" w:eastAsia="Times New Roman" w:hAnsi="Arial" w:cs="Arial"/>
@@ -21286,7 +21057,6 @@
                               </w:rPr>
                               <w:t>tinyint</w:t>
                             </w:r>
-                            <w:proofErr w:type="spellEnd"/>
                             <w:r>
                               <w:rPr>
                                 <w:rFonts w:ascii="Arial" w:eastAsia="Times New Roman" w:hAnsi="Arial" w:cs="Arial"/>
@@ -21351,7 +21121,6 @@
                               </w:rPr>
                               <w:t xml:space="preserve">`experiencia` </w:t>
                             </w:r>
-                            <w:proofErr w:type="spellStart"/>
                             <w:r>
                               <w:rPr>
                                 <w:rFonts w:ascii="Arial" w:eastAsia="Times New Roman" w:hAnsi="Arial" w:cs="Arial"/>
@@ -21361,7 +21130,6 @@
                               </w:rPr>
                               <w:t>tinyint</w:t>
                             </w:r>
-                            <w:proofErr w:type="spellEnd"/>
                             <w:r>
                               <w:rPr>
                                 <w:rFonts w:ascii="Arial" w:eastAsia="Times New Roman" w:hAnsi="Arial" w:cs="Arial"/>
@@ -21426,7 +21194,6 @@
                               </w:rPr>
                               <w:t xml:space="preserve">`sexe` </w:t>
                             </w:r>
-                            <w:proofErr w:type="spellStart"/>
                             <w:r>
                               <w:rPr>
                                 <w:rFonts w:ascii="Arial" w:eastAsia="Times New Roman" w:hAnsi="Arial" w:cs="Arial"/>
@@ -21436,7 +21203,6 @@
                               </w:rPr>
                               <w:t>char</w:t>
                             </w:r>
-                            <w:proofErr w:type="spellEnd"/>
                             <w:r>
                               <w:rPr>
                                 <w:rFonts w:ascii="Arial" w:eastAsia="Times New Roman" w:hAnsi="Arial" w:cs="Arial"/>
@@ -21501,7 +21267,6 @@
                               </w:rPr>
                               <w:t xml:space="preserve">`dispars` </w:t>
                             </w:r>
-                            <w:proofErr w:type="spellStart"/>
                             <w:r>
                               <w:rPr>
                                 <w:rFonts w:ascii="Arial" w:eastAsia="Times New Roman" w:hAnsi="Arial" w:cs="Arial"/>
@@ -21511,7 +21276,6 @@
                               </w:rPr>
                               <w:t>mediumint</w:t>
                             </w:r>
-                            <w:proofErr w:type="spellEnd"/>
                             <w:r>
                               <w:rPr>
                                 <w:rFonts w:ascii="Arial" w:eastAsia="Times New Roman" w:hAnsi="Arial" w:cs="Arial"/>
@@ -21576,7 +21340,6 @@
                               </w:rPr>
                               <w:t xml:space="preserve">`encerts` </w:t>
                             </w:r>
-                            <w:proofErr w:type="spellStart"/>
                             <w:r>
                               <w:rPr>
                                 <w:rFonts w:ascii="Arial" w:eastAsia="Times New Roman" w:hAnsi="Arial" w:cs="Arial"/>
@@ -21586,7 +21349,6 @@
                               </w:rPr>
                               <w:t>mediumint</w:t>
                             </w:r>
-                            <w:proofErr w:type="spellEnd"/>
                             <w:r>
                               <w:rPr>
                                 <w:rFonts w:ascii="Arial" w:eastAsia="Times New Roman" w:hAnsi="Arial" w:cs="Arial"/>
@@ -21649,29 +21411,8 @@
                                 <w:sz w:val="22"/>
                                 <w:lang w:eastAsia="ca-ES"/>
                               </w:rPr>
-                              <w:t>`</w:t>
+                              <w:t xml:space="preserve">`puntuacio` </w:t>
                             </w:r>
-                            <w:proofErr w:type="spellStart"/>
-                            <w:r>
-                              <w:rPr>
-                                <w:rFonts w:ascii="Arial" w:eastAsia="Times New Roman" w:hAnsi="Arial" w:cs="Arial"/>
-                                <w:color w:val="871094"/>
-                                <w:sz w:val="22"/>
-                                <w:lang w:eastAsia="ca-ES"/>
-                              </w:rPr>
-                              <w:t>puntuacio</w:t>
-                            </w:r>
-                            <w:proofErr w:type="spellEnd"/>
-                            <w:r>
-                              <w:rPr>
-                                <w:rFonts w:ascii="Arial" w:eastAsia="Times New Roman" w:hAnsi="Arial" w:cs="Arial"/>
-                                <w:color w:val="871094"/>
-                                <w:sz w:val="22"/>
-                                <w:lang w:eastAsia="ca-ES"/>
-                              </w:rPr>
-                              <w:t xml:space="preserve">` </w:t>
-                            </w:r>
-                            <w:proofErr w:type="spellStart"/>
                             <w:r>
                               <w:rPr>
                                 <w:rFonts w:ascii="Arial" w:eastAsia="Times New Roman" w:hAnsi="Arial" w:cs="Arial"/>
@@ -21681,7 +21422,6 @@
                               </w:rPr>
                               <w:t>int</w:t>
                             </w:r>
-                            <w:proofErr w:type="spellEnd"/>
                             <w:r>
                               <w:rPr>
                                 <w:rFonts w:ascii="Arial" w:eastAsia="Times New Roman" w:hAnsi="Arial" w:cs="Arial"/>
@@ -21746,7 +21486,6 @@
                               </w:rPr>
                               <w:t xml:space="preserve">`ronda` </w:t>
                             </w:r>
-                            <w:proofErr w:type="spellStart"/>
                             <w:r>
                               <w:rPr>
                                 <w:rFonts w:ascii="Arial" w:eastAsia="Times New Roman" w:hAnsi="Arial" w:cs="Arial"/>
@@ -21756,7 +21495,6 @@
                               </w:rPr>
                               <w:t>smallint</w:t>
                             </w:r>
-                            <w:proofErr w:type="spellEnd"/>
                             <w:r>
                               <w:rPr>
                                 <w:rFonts w:ascii="Arial" w:eastAsia="Times New Roman" w:hAnsi="Arial" w:cs="Arial"/>
@@ -21925,17 +21663,7 @@
                                 <w:sz w:val="22"/>
                                 <w:lang w:eastAsia="ca-ES"/>
                               </w:rPr>
-                              <w:t>`</w:t>
-                            </w:r>
-                            <w:proofErr w:type="spellStart"/>
-                            <w:r>
-                              <w:rPr>
-                                <w:rFonts w:ascii="Arial" w:eastAsia="Times New Roman" w:hAnsi="Arial" w:cs="Arial"/>
-                                <w:color w:val="871094"/>
-                                <w:sz w:val="22"/>
-                                <w:lang w:eastAsia="ca-ES"/>
-                              </w:rPr>
-                              <w:t>nom`</w:t>
+                              <w:t>`nom`</w:t>
                             </w:r>
                             <w:r>
                               <w:rPr>
@@ -21953,17 +21681,7 @@
                                 <w:sz w:val="22"/>
                                 <w:lang w:eastAsia="ca-ES"/>
                               </w:rPr>
-                              <w:t>`edat</w:t>
-                            </w:r>
-                            <w:proofErr w:type="spellEnd"/>
-                            <w:r>
-                              <w:rPr>
-                                <w:rFonts w:ascii="Arial" w:eastAsia="Times New Roman" w:hAnsi="Arial" w:cs="Arial"/>
-                                <w:color w:val="871094"/>
-                                <w:sz w:val="22"/>
-                                <w:lang w:eastAsia="ca-ES"/>
-                              </w:rPr>
-                              <w:t>`</w:t>
+                              <w:t>`edat`</w:t>
                             </w:r>
                             <w:r>
                               <w:rPr>
@@ -24733,19 +24451,13 @@
     <w:p/>
     <w:p>
       <w:r>
-        <w:t>...ú</w:t>
-      </w:r>
-      <w:r>
-        <w:t>s de quaternions per igualar la rotació de la mà i per saber l</w:t>
+        <w:t>...ús de quaternions per igualar la rotació de la mà i per saber l</w:t>
       </w:r>
       <w:r>
         <w:t>’</w:t>
       </w:r>
       <w:r>
-        <w:t>angle de dispar inicial per la fórmula de la trajectòria</w:t>
-      </w:r>
-      <w:r>
-        <w:t xml:space="preserve">... </w:t>
+        <w:t xml:space="preserve">angle de dispar inicial per la fórmula de la trajectòria... </w:t>
       </w:r>
     </w:p>
     <w:p>
@@ -24785,10 +24497,7 @@
     </w:p>
     <w:p>
       <w:r>
-        <w:t>...</w:t>
-      </w:r>
-      <w:r>
-        <w:t xml:space="preserve">Ús de </w:t>
+        <w:t xml:space="preserve">...Ús de </w:t>
       </w:r>
       <w:r>
         <w:rPr>
@@ -24798,10 +24507,7 @@
         <w:t>navmesh</w:t>
       </w:r>
       <w:r>
-        <w:t xml:space="preserve"> per limitar el moviment del jugador a només la vagoneta.</w:t>
-      </w:r>
-      <w:r>
-        <w:t>..</w:t>
+        <w:t xml:space="preserve"> per limitar el moviment del jugador a només la vagoneta...</w:t>
       </w:r>
     </w:p>
     <w:p>
@@ -24818,25 +24524,13 @@
     </w:p>
     <w:p>
       <w:r>
-        <w:t xml:space="preserve">... </w:t>
-      </w:r>
-      <w:r>
-        <w:t>es genera un model gran i es comprova</w:t>
-      </w:r>
-      <w:r>
-        <w:t xml:space="preserve"> la distància </w:t>
-      </w:r>
-      <w:r>
-        <w:t>quan s</w:t>
+        <w:t>... es genera un model gran i es comprova la distància quan s</w:t>
       </w:r>
       <w:r>
         <w:t>’</w:t>
       </w:r>
       <w:r>
-        <w:t>arriba al punt de control, per tant es tenen a la vegada com a molt dues entitats de terra en escena.</w:t>
-      </w:r>
-      <w:r>
-        <w:t xml:space="preserve">.. </w:t>
+        <w:t xml:space="preserve">arriba al punt de control, per tant es tenen a la vegada com a molt dues entitats de terra en escena... </w:t>
       </w:r>
     </w:p>
     <w:p>
@@ -25145,7 +24839,10 @@
         </w:numPr>
       </w:pPr>
       <w:r>
-        <w:t>2 botons diferents per agafar la fletxa provoca una errada visual a on surt més d</w:t>
+        <w:t>Dos</w:t>
+      </w:r>
+      <w:r>
+        <w:t xml:space="preserve"> botons diferents per agafar la fletxa provoca una errada visual a on surt més d</w:t>
       </w:r>
       <w:r>
         <w:t>’</w:t>
@@ -25154,7 +24851,13 @@
         <w:t>una fletxa</w:t>
       </w:r>
       <w:r>
-        <w:t xml:space="preserve"> quan pressiones els 2 botons</w:t>
+        <w:t xml:space="preserve"> quan pressiones els </w:t>
+      </w:r>
+      <w:r>
+        <w:t>dos</w:t>
+      </w:r>
+      <w:r>
+        <w:t xml:space="preserve"> botons</w:t>
       </w:r>
       <w:r>
         <w:t xml:space="preserve">. Solució només un botó per agafar la fletxa, com al mini joc Longbow del Steam Lab el botó per agafar la fletxa és el disparador i </w:t>
@@ -25181,13 +24884,46 @@
         </w:numPr>
       </w:pPr>
       <w:r>
-        <w:t>Es permetia la rotació de la càmera amb la palanca del controlador i si la utilitzaves l</w:t>
+        <w:t>Es permetia la rotació de la càmera amb la palanca del controlador</w:t>
+      </w:r>
+      <w:r>
+        <w:t>,</w:t>
+      </w:r>
+      <w:r>
+        <w:t xml:space="preserve"> si la utilitzaves l</w:t>
       </w:r>
       <w:r>
         <w:t>’</w:t>
       </w:r>
       <w:r>
-        <w:t>arc també rotava però les fletxes no, per tant només afectava visualment. Solució llevar la rotació amb el controlador degut a que no és necessari i és més intuïtiu que roti el jugador.</w:t>
+        <w:t>arc també rotava</w:t>
+      </w:r>
+      <w:r>
+        <w:t>,</w:t>
+      </w:r>
+      <w:r>
+        <w:t xml:space="preserve"> però les fletxes no, per tant</w:t>
+      </w:r>
+      <w:r>
+        <w:t>,</w:t>
+      </w:r>
+      <w:r>
+        <w:t xml:space="preserve"> només afectava visualment. Solució llevar la rotació amb el controlador</w:t>
+      </w:r>
+      <w:r>
+        <w:t>,</w:t>
+      </w:r>
+      <w:r>
+        <w:t xml:space="preserve"> </w:t>
+      </w:r>
+      <w:r>
+        <w:t>ja que</w:t>
+      </w:r>
+      <w:r>
+        <w:t xml:space="preserve"> </w:t>
+      </w:r>
+      <w:r>
+        <w:t>no és necessari i és més intuïtiu que roti el jugador.</w:t>
       </w:r>
     </w:p>
     <w:p>
@@ -25211,6 +24947,9 @@
         <w:t xml:space="preserve">fins </w:t>
       </w:r>
       <w:r>
+        <w:t xml:space="preserve">a </w:t>
+      </w:r>
+      <w:r>
         <w:t>uns 5 segons a poder agafar l</w:t>
       </w:r>
       <w:r>
@@ -25236,6 +24975,68 @@
       </w:r>
       <w:r>
         <w:t>enviar-ho al servidor.</w:t>
+      </w:r>
+    </w:p>
+    <w:p>
+      <w:pPr>
+        <w:pStyle w:val="Pargrafdellista"/>
+        <w:numPr>
+          <w:ilvl w:val="0"/>
+          <w:numId w:val="37"/>
+        </w:numPr>
+      </w:pPr>
+      <w:r>
+        <w:t>La partida normal es feia un poc massa llarga i arribava a ser un poc avorrida. Solució augmentar la velocitat de la vagoneta, augmentar el nombre d’enemics a la vegada i reduir el temps de generació d’enemics.</w:t>
+      </w:r>
+    </w:p>
+    <w:p>
+      <w:pPr>
+        <w:pStyle w:val="Pargrafdellista"/>
+        <w:numPr>
+          <w:ilvl w:val="0"/>
+          <w:numId w:val="37"/>
+        </w:numPr>
+      </w:pPr>
+      <w:r>
+        <w:t xml:space="preserve">Les fletxes estaven constantment adherides a l’arc, el que feia que li llevés immersió. Solució fer que les fletxes estiguin a la mà contrària fins que es </w:t>
+      </w:r>
+      <w:r>
+        <w:lastRenderedPageBreak/>
+        <w:t>pressiona el botó disparador a prop de l’altr</w:t>
+      </w:r>
+      <w:r>
+        <w:t>a</w:t>
+      </w:r>
+      <w:r>
+        <w:t xml:space="preserve"> mà, en aquest moment passa a estar adherida a l’arc igual que anteriorment.</w:t>
+      </w:r>
+    </w:p>
+    <w:p>
+      <w:pPr>
+        <w:pStyle w:val="Pargrafdellista"/>
+        <w:numPr>
+          <w:ilvl w:val="0"/>
+          <w:numId w:val="37"/>
+        </w:numPr>
+      </w:pPr>
+      <w:r>
+        <w:t>A vegades</w:t>
+      </w:r>
+      <w:r>
+        <w:t>, si</w:t>
+      </w:r>
+      <w:r>
+        <w:t xml:space="preserve"> es tiraven moltes fletxes seguides i quan es demanava una fletxa a la </w:t>
+      </w:r>
+      <w:r>
+        <w:rPr>
+          <w:i/>
+          <w:iCs/>
+        </w:rPr>
+        <w:t>pool</w:t>
+      </w:r>
+      <w:r>
+        <w:t>, aquesta estava buida i havies de reiniciar el joc complet. Solució si quan demanes una fletxa no en retorna cap, afegir un temps de “penalització” fins a tornar a demanar-ne una.</w:t>
       </w:r>
     </w:p>
     <w:p>
@@ -27351,10 +27152,7 @@
       <w:fldChar w:fldCharType="separate"/>
     </w:r>
     <w:r>
-      <w:t>i</w:t>
-    </w:r>
-    <w:r>
-      <w:t>v</w:t>
+      <w:t>iv</w:t>
     </w:r>
     <w:r>
       <w:rPr>
@@ -27857,7 +27655,7 @@
       <w:rPr>
         <w:noProof/>
       </w:rPr>
-      <w:instrText>3</w:instrText>
+      <w:instrText>2</w:instrText>
     </w:r>
     <w:r>
       <w:fldChar w:fldCharType="end"/>
@@ -27878,7 +27676,7 @@
       <w:rPr>
         <w:noProof/>
       </w:rPr>
-      <w:instrText>3</w:instrText>
+      <w:instrText>2</w:instrText>
     </w:r>
     <w:r>
       <w:fldChar w:fldCharType="end"/>
@@ -27899,7 +27697,7 @@
       <w:rPr>
         <w:noProof/>
       </w:rPr>
-      <w:instrText>Desenvolupament del projecte</w:instrText>
+      <w:instrText>Estat de l’art</w:instrText>
     </w:r>
     <w:r>
       <w:fldChar w:fldCharType="end"/>
@@ -27935,7 +27733,7 @@
       <w:rPr>
         <w:noProof/>
       </w:rPr>
-      <w:t>3. Desenvolupament del projecte</w:t>
+      <w:t>2. Estat de l’art</w:t>
     </w:r>
     <w:r>
       <w:fldChar w:fldCharType="end"/>
@@ -27975,7 +27773,7 @@
       <w:rPr>
         <w:noProof/>
       </w:rPr>
-      <w:instrText>3</w:instrText>
+      <w:instrText>2</w:instrText>
     </w:r>
     <w:r>
       <w:fldChar w:fldCharType="end"/>
@@ -28011,7 +27809,7 @@
       <w:rPr>
         <w:noProof/>
       </w:rPr>
-      <w:instrText>3.3</w:instrText>
+      <w:instrText>2.1</w:instrText>
     </w:r>
     <w:r>
       <w:fldChar w:fldCharType="end"/>
@@ -28038,7 +27836,7 @@
       <w:rPr>
         <w:noProof/>
       </w:rPr>
-      <w:instrText>3</w:instrText>
+      <w:instrText>2</w:instrText>
     </w:r>
     <w:r>
       <w:fldChar w:fldCharType="end"/>
@@ -28071,7 +27869,7 @@
       <w:rPr>
         <w:noProof/>
       </w:rPr>
-      <w:instrText>3.3</w:instrText>
+      <w:instrText>2.1</w:instrText>
     </w:r>
     <w:r>
       <w:fldChar w:fldCharType="end"/>
@@ -28092,7 +27890,7 @@
       <w:rPr>
         <w:noProof/>
       </w:rPr>
-      <w:instrText>Disseny</w:instrText>
+      <w:instrText>Jocs similars existents</w:instrText>
     </w:r>
     <w:r>
       <w:fldChar w:fldCharType="end"/>
@@ -28107,7 +27905,7 @@
       <w:rPr>
         <w:noProof/>
       </w:rPr>
-      <w:instrText>3.3. Disseny</w:instrText>
+      <w:instrText>2.1. Jocs similars existents</w:instrText>
     </w:r>
     <w:r>
       <w:fldChar w:fldCharType="end"/>
@@ -28122,7 +27920,7 @@
       <w:rPr>
         <w:noProof/>
       </w:rPr>
-      <w:t>3.3. Disseny</w:t>
+      <w:t>2.1. Jocs similars existents</w:t>
     </w:r>
     <w:r>
       <w:fldChar w:fldCharType="end"/>
@@ -32499,6 +32297,7 @@
   <w:style w:type="character" w:default="1" w:styleId="Lletraperdefectedelpargraf">
     <w:name w:val="Default Paragraph Font"/>
     <w:uiPriority w:val="1"/>
+    <w:semiHidden/>
     <w:unhideWhenUsed/>
   </w:style>
   <w:style w:type="table" w:default="1" w:styleId="Taulanormal">

</xml_diff>